<commit_message>
lambda functions+build in functions :snake:
</commit_message>
<xml_diff>
--- a/Basic/מג'אווה לפייתון הכל במסמך אחד.docx
+++ b/Basic/מג'אווה לפייתון הכל במסמך אחד.docx
@@ -26848,7 +26848,6 @@
         </w:rPr>
         <w:t>&gt;&gt;&gt;</w:t>
       </w:r>
-      <w:bookmarkStart w:id="0" w:name="_GoBack"/>
       <w:proofErr w:type="spellStart"/>
       <w:r>
         <w:rPr>
@@ -27026,7 +27025,6 @@
         </w:rPr>
         <w:br/>
       </w:r>
-      <w:bookmarkEnd w:id="0"/>
       <w:r>
         <w:rPr>
           <w:rFonts w:ascii="Consolas" w:hAnsi="Consolas" w:cstheme="minorBidi"/>
@@ -38567,7 +38565,7 @@
     <w:p>
       <w:pPr>
         <w:rPr>
-          <w:rFonts w:cs="Gisha"/>
+          <w:rFonts w:cs="Gisha" w:hint="cs"/>
           <w:rtl/>
         </w:rPr>
       </w:pPr>
@@ -38663,6 +38661,7 @@
     <w:p>
       <w:pPr>
         <w:rPr>
+          <w:rFonts w:cs="Gisha" w:hint="cs"/>
           <w:rtl/>
         </w:rPr>
       </w:pPr>
@@ -38679,14 +38678,2437 @@
       </w:r>
       <w:r>
         <w:rPr>
+          <w:rFonts w:cs="Gisha" w:hint="cs"/>
+          <w:b/>
+          <w:bCs/>
+          <w:i/>
+          <w:iCs/>
+          <w:rtl/>
+        </w:rPr>
+        <w:t>למ</w:t>
+      </w:r>
+      <w:r>
+        <w:rPr>
+          <w:rFonts w:cs="Gisha" w:hint="cs"/>
+          <w:b/>
+          <w:bCs/>
+          <w:i/>
+          <w:iCs/>
+          <w:rtl/>
+        </w:rPr>
+        <w:t>דא -</w:t>
+      </w:r>
+      <w:r>
+        <w:rPr>
           <w:rFonts w:cs="Gisha"/>
           <w:b/>
           <w:bCs/>
           <w:i/>
           <w:iCs/>
-        </w:rPr>
-        <w:t>build-in</w:t>
-      </w:r>
+          <w:rtl/>
+        </w:rPr>
+        <w:br/>
+      </w:r>
+      <w:r>
+        <w:rPr>
+          <w:rFonts w:cs="Gisha" w:hint="cs"/>
+          <w:rtl/>
+        </w:rPr>
+        <w:t>פונקציות למ</w:t>
+      </w:r>
+      <w:r>
+        <w:rPr>
+          <w:rFonts w:cs="Gisha" w:hint="cs"/>
+          <w:rtl/>
+        </w:rPr>
+        <w:t>דא</w:t>
+      </w:r>
+      <w:r>
+        <w:rPr>
+          <w:rFonts w:cs="Gisha" w:hint="cs"/>
+          <w:rtl/>
+        </w:rPr>
+        <w:t xml:space="preserve"> (או למבדא)</w:t>
+      </w:r>
+      <w:r>
+        <w:rPr>
+          <w:rFonts w:cs="Gisha" w:hint="cs"/>
+          <w:rtl/>
+        </w:rPr>
+        <w:t xml:space="preserve"> הן פונקציות אנונימיות יותר תמציתיות אך יותר מוגבלות מבחינת סינטקס מפונקציות רגילות. </w:t>
+      </w:r>
+      <w:r>
+        <w:rPr>
+          <w:rFonts w:cs="Gisha"/>
+          <w:rtl/>
+        </w:rPr>
+        <w:br/>
+      </w:r>
+      <w:r>
+        <w:rPr>
+          <w:rFonts w:cs="Gisha" w:hint="cs"/>
+          <w:rtl/>
+        </w:rPr>
+        <w:t>המבנה של פונקציית למבדא הוא</w:t>
+      </w:r>
+      <w:r>
+        <w:rPr>
+          <w:rFonts w:cs="Gisha" w:hint="cs"/>
+          <w:rtl/>
+        </w:rPr>
+        <w:t>:</w:t>
+      </w:r>
+      <w:r>
+        <w:rPr>
+          <w:rFonts w:cs="Gisha" w:hint="cs"/>
+          <w:rtl/>
+        </w:rPr>
+        <w:t xml:space="preserve"> תיאור</w:t>
+      </w:r>
+      <w:r>
+        <w:rPr>
+          <w:rFonts w:cs="Gisha" w:hint="cs"/>
+          <w:rtl/>
+        </w:rPr>
+        <w:t>(המילה למדא)</w:t>
+      </w:r>
+      <w:r>
+        <w:rPr>
+          <w:rFonts w:cs="Gisha" w:hint="cs"/>
+          <w:rtl/>
+        </w:rPr>
+        <w:t xml:space="preserve"> , פרמטרים והביטוי</w:t>
+      </w:r>
+      <w:r>
+        <w:rPr>
+          <w:rFonts w:cs="Gisha"/>
+        </w:rPr>
+        <w:t xml:space="preserve">   -</w:t>
+      </w:r>
+      <w:r>
+        <w:rPr>
+          <w:rFonts w:cs="Gisha" w:hint="cs"/>
+          <w:rtl/>
+        </w:rPr>
+        <w:t xml:space="preserve"> </w:t>
+      </w:r>
+      <w:r>
+        <w:rPr>
+          <w:rFonts w:cs="Gisha"/>
+        </w:rPr>
+        <w:t xml:space="preserve">  lambda x : x+4</w:t>
+      </w:r>
+      <w:r>
+        <w:rPr>
+          <w:rFonts w:cs="Gisha"/>
+          <w:rtl/>
+        </w:rPr>
+        <w:br/>
+      </w:r>
+      <w:r>
+        <w:rPr>
+          <w:rFonts w:cs="Gisha" w:hint="cs"/>
+          <w:rtl/>
+        </w:rPr>
+        <w:t>בפייתון גם פונקציות הן אובייקט ולכן נוכל לשים למשתנה פונקציה כערך:</w:t>
+      </w:r>
+    </w:p>
+    <w:p>
+      <w:pPr>
+        <w:bidi w:val="0"/>
+        <w:rPr>
+          <w:rFonts w:ascii="Consolas" w:hAnsi="Consolas" w:cs="Consolas"/>
+          <w:sz w:val="20"/>
+          <w:szCs w:val="20"/>
+          <w:shd w:val="clear" w:color="auto" w:fill="FFFFFF"/>
+        </w:rPr>
+      </w:pPr>
+      <w:r>
+        <w:rPr>
+          <w:rFonts w:ascii="Consolas" w:hAnsi="Consolas" w:cs="Consolas"/>
+          <w:sz w:val="20"/>
+          <w:szCs w:val="20"/>
+          <w:shd w:val="clear" w:color="auto" w:fill="FFFFFF"/>
+        </w:rPr>
+        <w:t>&gt;&gt;&gt; x = </w:t>
+      </w:r>
+      <w:r>
+        <w:rPr>
+          <w:rStyle w:val="pythonkeywordcolor"/>
+          <w:rFonts w:ascii="Consolas" w:hAnsi="Consolas" w:cs="Consolas"/>
+          <w:sz w:val="20"/>
+          <w:szCs w:val="20"/>
+          <w:shd w:val="clear" w:color="auto" w:fill="FFFFFF"/>
+        </w:rPr>
+        <w:t>lambda</w:t>
+      </w:r>
+      <w:r>
+        <w:rPr>
+          <w:rFonts w:ascii="Consolas" w:hAnsi="Consolas" w:cs="Consolas"/>
+          <w:sz w:val="20"/>
+          <w:szCs w:val="20"/>
+          <w:shd w:val="clear" w:color="auto" w:fill="FFFFFF"/>
+        </w:rPr>
+        <w:t> </w:t>
+      </w:r>
+      <w:proofErr w:type="gramStart"/>
+      <w:r>
+        <w:rPr>
+          <w:rFonts w:ascii="Consolas" w:hAnsi="Consolas" w:cs="Consolas"/>
+          <w:sz w:val="20"/>
+          <w:szCs w:val="20"/>
+          <w:shd w:val="clear" w:color="auto" w:fill="FFFFFF"/>
+        </w:rPr>
+        <w:t>a :</w:t>
+      </w:r>
+      <w:proofErr w:type="gramEnd"/>
+      <w:r>
+        <w:rPr>
+          <w:rFonts w:ascii="Consolas" w:hAnsi="Consolas" w:cs="Consolas"/>
+          <w:sz w:val="20"/>
+          <w:szCs w:val="20"/>
+          <w:shd w:val="clear" w:color="auto" w:fill="FFFFFF"/>
+        </w:rPr>
+        <w:t xml:space="preserve"> a + </w:t>
+      </w:r>
+      <w:r>
+        <w:rPr>
+          <w:rStyle w:val="pythonnumbercolor"/>
+          <w:rFonts w:ascii="Consolas" w:hAnsi="Consolas" w:cs="Consolas"/>
+          <w:sz w:val="20"/>
+          <w:szCs w:val="20"/>
+          <w:shd w:val="clear" w:color="auto" w:fill="FFFFFF"/>
+        </w:rPr>
+        <w:t>10</w:t>
+      </w:r>
+      <w:r>
+        <w:rPr>
+          <w:rFonts w:ascii="Consolas" w:hAnsi="Consolas" w:cs="Consolas"/>
+          <w:sz w:val="20"/>
+          <w:szCs w:val="20"/>
+        </w:rPr>
+        <w:br/>
+      </w:r>
+      <w:r>
+        <w:rPr>
+          <w:rStyle w:val="pythonkeywordcolor"/>
+          <w:rFonts w:ascii="Consolas" w:hAnsi="Consolas" w:cs="Consolas"/>
+          <w:sz w:val="20"/>
+          <w:szCs w:val="20"/>
+          <w:shd w:val="clear" w:color="auto" w:fill="FFFFFF"/>
+        </w:rPr>
+        <w:t>&gt;&gt;&gt; print</w:t>
+      </w:r>
+      <w:r>
+        <w:rPr>
+          <w:rFonts w:ascii="Consolas" w:hAnsi="Consolas" w:cs="Consolas"/>
+          <w:sz w:val="20"/>
+          <w:szCs w:val="20"/>
+          <w:shd w:val="clear" w:color="auto" w:fill="FFFFFF"/>
+        </w:rPr>
+        <w:t>(x(</w:t>
+      </w:r>
+      <w:r>
+        <w:rPr>
+          <w:rStyle w:val="pythonnumbercolor"/>
+          <w:rFonts w:ascii="Consolas" w:hAnsi="Consolas" w:cs="Consolas"/>
+          <w:sz w:val="20"/>
+          <w:szCs w:val="20"/>
+          <w:shd w:val="clear" w:color="auto" w:fill="FFFFFF"/>
+        </w:rPr>
+        <w:t>5</w:t>
+      </w:r>
+      <w:r>
+        <w:rPr>
+          <w:rFonts w:ascii="Consolas" w:hAnsi="Consolas" w:cs="Consolas"/>
+          <w:sz w:val="20"/>
+          <w:szCs w:val="20"/>
+          <w:shd w:val="clear" w:color="auto" w:fill="FFFFFF"/>
+        </w:rPr>
+        <w:t>))</w:t>
+      </w:r>
+      <w:r>
+        <w:rPr>
+          <w:rFonts w:ascii="Consolas" w:hAnsi="Consolas" w:cs="Consolas"/>
+          <w:sz w:val="20"/>
+          <w:szCs w:val="20"/>
+          <w:shd w:val="clear" w:color="auto" w:fill="FFFFFF"/>
+        </w:rPr>
+        <w:br/>
+      </w:r>
+      <w:r>
+        <w:rPr>
+          <w:rFonts w:ascii="Consolas" w:hAnsi="Consolas" w:cs="Consolas"/>
+          <w:color w:val="5F497A" w:themeColor="accent4" w:themeShade="BF"/>
+          <w:sz w:val="20"/>
+          <w:szCs w:val="20"/>
+          <w:shd w:val="clear" w:color="auto" w:fill="FFFFFF"/>
+        </w:rPr>
+        <w:t>15</w:t>
+      </w:r>
+      <w:r>
+        <w:rPr>
+          <w:rFonts w:ascii="Consolas" w:hAnsi="Consolas" w:cs="Consolas"/>
+          <w:sz w:val="20"/>
+          <w:szCs w:val="20"/>
+          <w:shd w:val="clear" w:color="auto" w:fill="FFFFFF"/>
+        </w:rPr>
+        <w:br/>
+        <w:t>&gt;&gt;&gt; type(x)</w:t>
+      </w:r>
+      <w:r>
+        <w:rPr>
+          <w:rFonts w:ascii="Consolas" w:hAnsi="Consolas" w:cs="Consolas"/>
+          <w:sz w:val="20"/>
+          <w:szCs w:val="20"/>
+          <w:shd w:val="clear" w:color="auto" w:fill="FFFFFF"/>
+        </w:rPr>
+        <w:br/>
+      </w:r>
+      <w:r>
+        <w:rPr>
+          <w:rFonts w:ascii="Consolas" w:hAnsi="Consolas" w:cs="Consolas"/>
+          <w:color w:val="5F497A" w:themeColor="accent4" w:themeShade="BF"/>
+          <w:sz w:val="20"/>
+          <w:szCs w:val="20"/>
+          <w:shd w:val="clear" w:color="auto" w:fill="FFFFFF"/>
+        </w:rPr>
+        <w:t>&lt;class 'function'&gt;</w:t>
+      </w:r>
+    </w:p>
+    <w:p>
+      <w:pPr>
+        <w:rPr>
+          <w:rFonts w:ascii="Consolas" w:hAnsi="Consolas" w:cstheme="minorBidi" w:hint="cs"/>
+          <w:shd w:val="clear" w:color="auto" w:fill="FFFFFF"/>
+          <w:rtl/>
+        </w:rPr>
+      </w:pPr>
+      <w:r>
+        <w:rPr>
+          <w:rFonts w:ascii="Consolas" w:hAnsi="Consolas" w:cstheme="minorBidi" w:hint="cs"/>
+          <w:shd w:val="clear" w:color="auto" w:fill="FFFFFF"/>
+          <w:rtl/>
+        </w:rPr>
+        <w:t xml:space="preserve">ניתן </w:t>
+      </w:r>
+      <w:r>
+        <w:rPr>
+          <w:rFonts w:ascii="Consolas" w:hAnsi="Consolas" w:cstheme="minorBidi" w:hint="cs"/>
+          <w:shd w:val="clear" w:color="auto" w:fill="FFFFFF"/>
+          <w:rtl/>
+        </w:rPr>
+        <w:t xml:space="preserve">גם להפעיל את הפונקציה עם כתיבתה: </w:t>
+      </w:r>
+    </w:p>
+    <w:p>
+      <w:pPr>
+        <w:bidi w:val="0"/>
+        <w:rPr>
+          <w:rFonts w:ascii="Consolas" w:hAnsi="Consolas" w:cstheme="minorBidi"/>
+          <w:sz w:val="20"/>
+          <w:szCs w:val="20"/>
+          <w:shd w:val="clear" w:color="auto" w:fill="FFFFFF"/>
+        </w:rPr>
+      </w:pPr>
+      <w:r>
+        <w:rPr>
+          <w:rStyle w:val="pythonkeywordcolor"/>
+          <w:rFonts w:ascii="Consolas" w:hAnsi="Consolas" w:cs="Consolas"/>
+          <w:sz w:val="20"/>
+          <w:szCs w:val="20"/>
+          <w:shd w:val="clear" w:color="auto" w:fill="FFFFFF"/>
+        </w:rPr>
+        <w:t>&gt;&gt;&gt; (</w:t>
+      </w:r>
+      <w:r>
+        <w:rPr>
+          <w:rStyle w:val="pythonkeywordcolor"/>
+          <w:rFonts w:ascii="Consolas" w:hAnsi="Consolas" w:cs="Consolas"/>
+          <w:sz w:val="20"/>
+          <w:szCs w:val="20"/>
+          <w:shd w:val="clear" w:color="auto" w:fill="FFFFFF"/>
+        </w:rPr>
+        <w:t>lambda</w:t>
+      </w:r>
+      <w:r>
+        <w:rPr>
+          <w:rFonts w:ascii="Consolas" w:hAnsi="Consolas" w:cs="Consolas"/>
+          <w:sz w:val="20"/>
+          <w:szCs w:val="20"/>
+          <w:shd w:val="clear" w:color="auto" w:fill="FFFFFF"/>
+        </w:rPr>
+        <w:t> </w:t>
+      </w:r>
+      <w:proofErr w:type="gramStart"/>
+      <w:r>
+        <w:rPr>
+          <w:rFonts w:ascii="Consolas" w:hAnsi="Consolas" w:cs="Consolas"/>
+          <w:sz w:val="20"/>
+          <w:szCs w:val="20"/>
+          <w:shd w:val="clear" w:color="auto" w:fill="FFFFFF"/>
+        </w:rPr>
+        <w:t>a :</w:t>
+      </w:r>
+      <w:proofErr w:type="gramEnd"/>
+      <w:r>
+        <w:rPr>
+          <w:rFonts w:ascii="Consolas" w:hAnsi="Consolas" w:cs="Consolas"/>
+          <w:sz w:val="20"/>
+          <w:szCs w:val="20"/>
+          <w:shd w:val="clear" w:color="auto" w:fill="FFFFFF"/>
+        </w:rPr>
+        <w:t xml:space="preserve"> a + </w:t>
+      </w:r>
+      <w:r>
+        <w:rPr>
+          <w:rStyle w:val="pythonnumbercolor"/>
+          <w:rFonts w:ascii="Consolas" w:hAnsi="Consolas" w:cs="Consolas"/>
+          <w:sz w:val="20"/>
+          <w:szCs w:val="20"/>
+          <w:shd w:val="clear" w:color="auto" w:fill="FFFFFF"/>
+        </w:rPr>
+        <w:t>10</w:t>
+      </w:r>
+      <w:r>
+        <w:rPr>
+          <w:rFonts w:ascii="Consolas" w:hAnsi="Consolas" w:cstheme="minorBidi"/>
+          <w:sz w:val="20"/>
+          <w:szCs w:val="20"/>
+          <w:shd w:val="clear" w:color="auto" w:fill="FFFFFF"/>
+        </w:rPr>
+        <w:t>)(2)</w:t>
+      </w:r>
+      <w:r>
+        <w:rPr>
+          <w:rFonts w:ascii="Consolas" w:hAnsi="Consolas" w:cstheme="minorBidi"/>
+          <w:sz w:val="20"/>
+          <w:szCs w:val="20"/>
+          <w:shd w:val="clear" w:color="auto" w:fill="FFFFFF"/>
+        </w:rPr>
+        <w:br/>
+      </w:r>
+      <w:r>
+        <w:rPr>
+          <w:rFonts w:ascii="Consolas" w:hAnsi="Consolas" w:cstheme="minorBidi"/>
+          <w:color w:val="5F497A" w:themeColor="accent4" w:themeShade="BF"/>
+          <w:sz w:val="20"/>
+          <w:szCs w:val="20"/>
+          <w:shd w:val="clear" w:color="auto" w:fill="FFFFFF"/>
+        </w:rPr>
+        <w:t>12</w:t>
+      </w:r>
+    </w:p>
+    <w:p>
+      <w:pPr>
+        <w:rPr>
+          <w:rFonts w:ascii="Consolas" w:hAnsi="Consolas" w:cstheme="minorBidi" w:hint="cs"/>
+          <w:shd w:val="clear" w:color="auto" w:fill="FFFFFF"/>
+          <w:rtl/>
+        </w:rPr>
+      </w:pPr>
+      <w:r>
+        <w:rPr>
+          <w:rFonts w:ascii="Consolas" w:hAnsi="Consolas" w:cstheme="minorBidi" w:hint="cs"/>
+          <w:shd w:val="clear" w:color="auto" w:fill="FFFFFF"/>
+          <w:rtl/>
+        </w:rPr>
+        <w:t>פונקציות למדא יכולות לקבל גם כמה פרמטרים שמוגדרים בתוך רשימה ללא סוגרים</w:t>
+      </w:r>
+      <w:r>
+        <w:rPr>
+          <w:rFonts w:ascii="Consolas" w:hAnsi="Consolas" w:cstheme="minorBidi" w:hint="cs"/>
+          <w:shd w:val="clear" w:color="auto" w:fill="FFFFFF"/>
+          <w:rtl/>
+        </w:rPr>
+        <w:t>, ניתן גם להגדיר לפונקציה ערכים</w:t>
+      </w:r>
+      <w:r>
+        <w:rPr>
+          <w:rFonts w:ascii="Consolas" w:hAnsi="Consolas" w:cstheme="minorBidi" w:hint="cs"/>
+          <w:shd w:val="clear" w:color="auto" w:fill="FFFFFF"/>
+          <w:rtl/>
+        </w:rPr>
+        <w:t xml:space="preserve"> </w:t>
+      </w:r>
+      <w:proofErr w:type="spellStart"/>
+      <w:r>
+        <w:rPr>
+          <w:rFonts w:ascii="Consolas" w:hAnsi="Consolas" w:cstheme="minorBidi" w:hint="cs"/>
+          <w:shd w:val="clear" w:color="auto" w:fill="FFFFFF"/>
+          <w:rtl/>
+        </w:rPr>
+        <w:t>דיפולטיבי</w:t>
+      </w:r>
+      <w:proofErr w:type="spellEnd"/>
+      <w:r>
+        <w:rPr>
+          <w:rFonts w:ascii="Consolas" w:hAnsi="Consolas" w:cstheme="minorBidi" w:hint="cs"/>
+          <w:shd w:val="clear" w:color="auto" w:fill="FFFFFF"/>
+          <w:rtl/>
+        </w:rPr>
+        <w:t>:</w:t>
+      </w:r>
+    </w:p>
+    <w:p>
+      <w:pPr>
+        <w:bidi w:val="0"/>
+        <w:rPr>
+          <w:rFonts w:ascii="Consolas" w:hAnsi="Consolas" w:cstheme="minorBidi"/>
+          <w:color w:val="5F497A" w:themeColor="accent4" w:themeShade="BF"/>
+          <w:sz w:val="20"/>
+          <w:szCs w:val="20"/>
+          <w:shd w:val="clear" w:color="auto" w:fill="FFFFFF"/>
+        </w:rPr>
+      </w:pPr>
+      <w:r>
+        <w:rPr>
+          <w:rStyle w:val="pythonkeywordcolor"/>
+          <w:rFonts w:ascii="Consolas" w:hAnsi="Consolas" w:cs="Consolas"/>
+          <w:sz w:val="20"/>
+          <w:szCs w:val="20"/>
+          <w:shd w:val="clear" w:color="auto" w:fill="FFFFFF"/>
+        </w:rPr>
+        <w:t xml:space="preserve">&gt;&gt;&gt; </w:t>
+      </w:r>
+      <w:r>
+        <w:rPr>
+          <w:rStyle w:val="pythonkeywordcolor"/>
+          <w:rFonts w:ascii="Consolas" w:hAnsi="Consolas" w:cs="Consolas"/>
+          <w:sz w:val="20"/>
+          <w:szCs w:val="20"/>
+          <w:shd w:val="clear" w:color="auto" w:fill="FFFFFF"/>
+        </w:rPr>
+        <w:t xml:space="preserve">z = </w:t>
+      </w:r>
+      <w:r>
+        <w:rPr>
+          <w:rStyle w:val="pythonkeywordcolor"/>
+          <w:rFonts w:ascii="Consolas" w:hAnsi="Consolas" w:cs="Consolas"/>
+          <w:sz w:val="20"/>
+          <w:szCs w:val="20"/>
+          <w:shd w:val="clear" w:color="auto" w:fill="FFFFFF"/>
+        </w:rPr>
+        <w:t>lambda</w:t>
+      </w:r>
+      <w:r>
+        <w:rPr>
+          <w:rFonts w:ascii="Consolas" w:hAnsi="Consolas" w:cs="Consolas"/>
+          <w:sz w:val="20"/>
+          <w:szCs w:val="20"/>
+          <w:shd w:val="clear" w:color="auto" w:fill="FFFFFF"/>
+        </w:rPr>
+        <w:t> a=1</w:t>
+      </w:r>
+      <w:proofErr w:type="gramStart"/>
+      <w:r>
+        <w:rPr>
+          <w:rFonts w:ascii="Consolas" w:hAnsi="Consolas" w:cs="Consolas"/>
+          <w:sz w:val="20"/>
+          <w:szCs w:val="20"/>
+          <w:shd w:val="clear" w:color="auto" w:fill="FFFFFF"/>
+        </w:rPr>
+        <w:t>,b</w:t>
+      </w:r>
+      <w:proofErr w:type="gramEnd"/>
+      <w:r>
+        <w:rPr>
+          <w:rFonts w:ascii="Consolas" w:hAnsi="Consolas" w:cs="Consolas"/>
+          <w:sz w:val="20"/>
+          <w:szCs w:val="20"/>
+          <w:shd w:val="clear" w:color="auto" w:fill="FFFFFF"/>
+        </w:rPr>
+        <w:t>=2,c=3 : a + b + c</w:t>
+      </w:r>
+      <w:r>
+        <w:rPr>
+          <w:rFonts w:ascii="Consolas" w:hAnsi="Consolas" w:cs="Consolas"/>
+          <w:sz w:val="20"/>
+          <w:szCs w:val="20"/>
+          <w:shd w:val="clear" w:color="auto" w:fill="FFFFFF"/>
+        </w:rPr>
+        <w:br/>
+      </w:r>
+      <w:r>
+        <w:rPr>
+          <w:rFonts w:ascii="Consolas" w:hAnsi="Consolas" w:cs="Consolas"/>
+          <w:sz w:val="20"/>
+          <w:szCs w:val="20"/>
+          <w:shd w:val="clear" w:color="auto" w:fill="FFFFFF"/>
+        </w:rPr>
+        <w:t xml:space="preserve">&gt;&gt;&gt; </w:t>
+      </w:r>
+      <w:r>
+        <w:rPr>
+          <w:rFonts w:ascii="Consolas" w:hAnsi="Consolas" w:cstheme="minorBidi"/>
+          <w:sz w:val="20"/>
+          <w:szCs w:val="20"/>
+          <w:shd w:val="clear" w:color="auto" w:fill="FFFFFF"/>
+        </w:rPr>
+        <w:t>z(1,2)</w:t>
+      </w:r>
+      <w:r>
+        <w:rPr>
+          <w:rFonts w:ascii="Consolas" w:hAnsi="Consolas" w:cstheme="minorBidi"/>
+          <w:sz w:val="20"/>
+          <w:szCs w:val="20"/>
+          <w:shd w:val="clear" w:color="auto" w:fill="FFFFFF"/>
+        </w:rPr>
+        <w:br/>
+      </w:r>
+      <w:r>
+        <w:rPr>
+          <w:rFonts w:ascii="Consolas" w:hAnsi="Consolas" w:cstheme="minorBidi"/>
+          <w:color w:val="5F497A" w:themeColor="accent4" w:themeShade="BF"/>
+          <w:sz w:val="20"/>
+          <w:szCs w:val="20"/>
+          <w:shd w:val="clear" w:color="auto" w:fill="FFFFFF"/>
+        </w:rPr>
+        <w:t>6</w:t>
+      </w:r>
+    </w:p>
+    <w:p>
+      <w:pPr>
+        <w:rPr>
+          <w:rFonts w:ascii="Consolas" w:hAnsi="Consolas" w:cstheme="minorBidi" w:hint="cs"/>
+          <w:shd w:val="clear" w:color="auto" w:fill="FFFFFF"/>
+          <w:rtl/>
+        </w:rPr>
+      </w:pPr>
+      <w:r>
+        <w:rPr>
+          <w:rFonts w:ascii="Consolas" w:hAnsi="Consolas" w:cstheme="minorBidi" w:hint="cs"/>
+          <w:shd w:val="clear" w:color="auto" w:fill="FFFFFF"/>
+          <w:rtl/>
+        </w:rPr>
+        <w:t>לפונקציית למדא האחרונה שהגדרנו ,שלא הכנסנו למשתנה, אנחנו יכולים לקרוא במפרש עם '_':</w:t>
+      </w:r>
+    </w:p>
+    <w:p>
+      <w:pPr>
+        <w:bidi w:val="0"/>
+        <w:rPr>
+          <w:rFonts w:ascii="Consolas" w:hAnsi="Consolas" w:cstheme="minorBidi"/>
+          <w:sz w:val="20"/>
+          <w:szCs w:val="20"/>
+          <w:shd w:val="clear" w:color="auto" w:fill="FFFFFF"/>
+        </w:rPr>
+      </w:pPr>
+      <w:r>
+        <w:rPr>
+          <w:rFonts w:ascii="Consolas" w:hAnsi="Consolas" w:cstheme="minorBidi"/>
+          <w:sz w:val="20"/>
+          <w:szCs w:val="20"/>
+          <w:shd w:val="clear" w:color="auto" w:fill="FFFFFF"/>
+        </w:rPr>
+        <w:t xml:space="preserve">&gt;&gt;&gt; </w:t>
+      </w:r>
+      <w:proofErr w:type="gramStart"/>
+      <w:r>
+        <w:rPr>
+          <w:rFonts w:ascii="Consolas" w:hAnsi="Consolas" w:cstheme="minorBidi"/>
+          <w:sz w:val="20"/>
+          <w:szCs w:val="20"/>
+          <w:shd w:val="clear" w:color="auto" w:fill="FFFFFF"/>
+        </w:rPr>
+        <w:t>lambda</w:t>
+      </w:r>
+      <w:proofErr w:type="gramEnd"/>
+      <w:r>
+        <w:rPr>
+          <w:rFonts w:ascii="Consolas" w:hAnsi="Consolas" w:cstheme="minorBidi"/>
+          <w:sz w:val="20"/>
+          <w:szCs w:val="20"/>
+          <w:shd w:val="clear" w:color="auto" w:fill="FFFFFF"/>
+        </w:rPr>
+        <w:t xml:space="preserve"> </w:t>
+      </w:r>
+      <w:proofErr w:type="spellStart"/>
+      <w:r>
+        <w:rPr>
+          <w:rFonts w:ascii="Consolas" w:hAnsi="Consolas" w:cstheme="minorBidi"/>
+          <w:sz w:val="20"/>
+          <w:szCs w:val="20"/>
+          <w:shd w:val="clear" w:color="auto" w:fill="FFFFFF"/>
+        </w:rPr>
+        <w:t>first_name</w:t>
+      </w:r>
+      <w:proofErr w:type="spellEnd"/>
+      <w:r>
+        <w:rPr>
+          <w:rFonts w:ascii="Consolas" w:hAnsi="Consolas" w:cstheme="minorBidi"/>
+          <w:sz w:val="20"/>
+          <w:szCs w:val="20"/>
+          <w:shd w:val="clear" w:color="auto" w:fill="FFFFFF"/>
+        </w:rPr>
+        <w:t xml:space="preserve">, </w:t>
+      </w:r>
+      <w:proofErr w:type="spellStart"/>
+      <w:r>
+        <w:rPr>
+          <w:rFonts w:ascii="Consolas" w:hAnsi="Consolas" w:cstheme="minorBidi"/>
+          <w:sz w:val="20"/>
+          <w:szCs w:val="20"/>
+          <w:shd w:val="clear" w:color="auto" w:fill="FFFFFF"/>
+        </w:rPr>
+        <w:t>last_name</w:t>
+      </w:r>
+      <w:proofErr w:type="spellEnd"/>
+      <w:r>
+        <w:rPr>
+          <w:rFonts w:ascii="Consolas" w:hAnsi="Consolas" w:cstheme="minorBidi"/>
+          <w:sz w:val="20"/>
+          <w:szCs w:val="20"/>
+          <w:shd w:val="clear" w:color="auto" w:fill="FFFFFF"/>
+        </w:rPr>
+        <w:t xml:space="preserve">: </w:t>
+      </w:r>
+      <w:proofErr w:type="spellStart"/>
+      <w:r>
+        <w:rPr>
+          <w:rFonts w:ascii="Consolas" w:hAnsi="Consolas" w:cstheme="minorBidi"/>
+          <w:sz w:val="20"/>
+          <w:szCs w:val="20"/>
+          <w:shd w:val="clear" w:color="auto" w:fill="FFFFFF"/>
+        </w:rPr>
+        <w:t>f"My</w:t>
+      </w:r>
+      <w:proofErr w:type="spellEnd"/>
+      <w:r>
+        <w:rPr>
+          <w:rFonts w:ascii="Consolas" w:hAnsi="Consolas" w:cstheme="minorBidi"/>
+          <w:sz w:val="20"/>
+          <w:szCs w:val="20"/>
+          <w:shd w:val="clear" w:color="auto" w:fill="FFFFFF"/>
+        </w:rPr>
+        <w:t xml:space="preserve"> name is: {</w:t>
+      </w:r>
+      <w:proofErr w:type="spellStart"/>
+      <w:r>
+        <w:rPr>
+          <w:rFonts w:ascii="Consolas" w:hAnsi="Consolas" w:cstheme="minorBidi"/>
+          <w:sz w:val="20"/>
+          <w:szCs w:val="20"/>
+          <w:shd w:val="clear" w:color="auto" w:fill="FFFFFF"/>
+        </w:rPr>
+        <w:t>first_name</w:t>
+      </w:r>
+      <w:proofErr w:type="spellEnd"/>
+      <w:r>
+        <w:rPr>
+          <w:rFonts w:ascii="Consolas" w:hAnsi="Consolas" w:cstheme="minorBidi"/>
+          <w:sz w:val="20"/>
+          <w:szCs w:val="20"/>
+          <w:shd w:val="clear" w:color="auto" w:fill="FFFFFF"/>
+        </w:rPr>
+        <w:t>} {</w:t>
+      </w:r>
+      <w:proofErr w:type="spellStart"/>
+      <w:r>
+        <w:rPr>
+          <w:rFonts w:ascii="Consolas" w:hAnsi="Consolas" w:cstheme="minorBidi"/>
+          <w:sz w:val="20"/>
+          <w:szCs w:val="20"/>
+          <w:shd w:val="clear" w:color="auto" w:fill="FFFFFF"/>
+        </w:rPr>
+        <w:t>last_name</w:t>
+      </w:r>
+      <w:proofErr w:type="spellEnd"/>
+      <w:r>
+        <w:rPr>
+          <w:rFonts w:ascii="Consolas" w:hAnsi="Consolas" w:cstheme="minorBidi"/>
+          <w:sz w:val="20"/>
+          <w:szCs w:val="20"/>
+          <w:shd w:val="clear" w:color="auto" w:fill="FFFFFF"/>
+        </w:rPr>
+        <w:t>}"</w:t>
+      </w:r>
+      <w:r>
+        <w:rPr>
+          <w:rFonts w:ascii="Consolas" w:hAnsi="Consolas" w:cstheme="minorBidi"/>
+          <w:sz w:val="20"/>
+          <w:szCs w:val="20"/>
+          <w:shd w:val="clear" w:color="auto" w:fill="FFFFFF"/>
+        </w:rPr>
+        <w:br/>
+        <w:t>&gt;&gt;&gt; _("Tom","</w:t>
+      </w:r>
+      <w:proofErr w:type="spellStart"/>
+      <w:r>
+        <w:rPr>
+          <w:rFonts w:ascii="Consolas" w:hAnsi="Consolas" w:cstheme="minorBidi"/>
+          <w:sz w:val="20"/>
+          <w:szCs w:val="20"/>
+          <w:shd w:val="clear" w:color="auto" w:fill="FFFFFF"/>
+        </w:rPr>
+        <w:t>Pythonovitz</w:t>
+      </w:r>
+      <w:proofErr w:type="spellEnd"/>
+      <w:r>
+        <w:rPr>
+          <w:rFonts w:ascii="Consolas" w:hAnsi="Consolas" w:cstheme="minorBidi"/>
+          <w:sz w:val="20"/>
+          <w:szCs w:val="20"/>
+          <w:shd w:val="clear" w:color="auto" w:fill="FFFFFF"/>
+        </w:rPr>
+        <w:t>")</w:t>
+      </w:r>
+      <w:r>
+        <w:rPr>
+          <w:rFonts w:ascii="Consolas" w:hAnsi="Consolas" w:cstheme="minorBidi"/>
+          <w:sz w:val="20"/>
+          <w:szCs w:val="20"/>
+          <w:shd w:val="clear" w:color="auto" w:fill="FFFFFF"/>
+        </w:rPr>
+        <w:br/>
+      </w:r>
+      <w:r>
+        <w:rPr>
+          <w:rFonts w:ascii="Consolas" w:hAnsi="Consolas" w:cstheme="minorBidi"/>
+          <w:color w:val="5F497A" w:themeColor="accent4" w:themeShade="BF"/>
+          <w:sz w:val="20"/>
+          <w:szCs w:val="20"/>
+          <w:shd w:val="clear" w:color="auto" w:fill="FFFFFF"/>
+        </w:rPr>
+        <w:t xml:space="preserve">My name is Tom </w:t>
+      </w:r>
+      <w:proofErr w:type="spellStart"/>
+      <w:r>
+        <w:rPr>
+          <w:rFonts w:ascii="Consolas" w:hAnsi="Consolas" w:cstheme="minorBidi"/>
+          <w:color w:val="5F497A" w:themeColor="accent4" w:themeShade="BF"/>
+          <w:sz w:val="20"/>
+          <w:szCs w:val="20"/>
+          <w:shd w:val="clear" w:color="auto" w:fill="FFFFFF"/>
+        </w:rPr>
+        <w:t>Pythonovitz</w:t>
+      </w:r>
+      <w:proofErr w:type="spellEnd"/>
+      <w:r>
+        <w:rPr>
+          <w:rFonts w:ascii="Consolas" w:hAnsi="Consolas" w:cstheme="minorBidi"/>
+          <w:color w:val="5F497A" w:themeColor="accent4" w:themeShade="BF"/>
+          <w:sz w:val="20"/>
+          <w:szCs w:val="20"/>
+          <w:shd w:val="clear" w:color="auto" w:fill="FFFFFF"/>
+        </w:rPr>
+        <w:br/>
+      </w:r>
+    </w:p>
+    <w:p>
+      <w:pPr>
+        <w:rPr>
+          <w:rFonts w:ascii="Consolas" w:hAnsi="Consolas" w:cstheme="minorBidi" w:hint="cs"/>
+          <w:shd w:val="clear" w:color="auto" w:fill="FFFFFF"/>
+          <w:rtl/>
+        </w:rPr>
+      </w:pPr>
+      <w:r>
+        <w:rPr>
+          <w:rFonts w:ascii="Consolas" w:hAnsi="Consolas" w:cstheme="minorBidi" w:hint="cs"/>
+          <w:shd w:val="clear" w:color="auto" w:fill="FFFFFF"/>
+          <w:rtl/>
+        </w:rPr>
+        <w:t xml:space="preserve">הערה: המילה השמורה '_' יעבוד רק אם אנחנו מריצים את הפונקציה במפרש של התוכנית הראשית, זה לא יעבוד לנו אם נשתמש בפונקציה של </w:t>
+      </w:r>
+      <w:r>
+        <w:rPr>
+          <w:rFonts w:ascii="Consolas" w:hAnsi="Consolas" w:cstheme="minorBidi"/>
+          <w:shd w:val="clear" w:color="auto" w:fill="FFFFFF"/>
+        </w:rPr>
+        <w:t>module</w:t>
+      </w:r>
+      <w:r>
+        <w:rPr>
+          <w:rFonts w:ascii="Consolas" w:hAnsi="Consolas" w:cstheme="minorBidi" w:hint="cs"/>
+          <w:shd w:val="clear" w:color="auto" w:fill="FFFFFF"/>
+          <w:rtl/>
+        </w:rPr>
+        <w:t xml:space="preserve"> . </w:t>
+      </w:r>
+      <w:r>
+        <w:rPr>
+          <w:rFonts w:ascii="Consolas" w:hAnsi="Consolas" w:cstheme="minorBidi"/>
+          <w:shd w:val="clear" w:color="auto" w:fill="FFFFFF"/>
+          <w:rtl/>
+        </w:rPr>
+        <w:br/>
+      </w:r>
+      <w:r>
+        <w:rPr>
+          <w:rFonts w:ascii="Consolas" w:hAnsi="Consolas" w:cstheme="minorBidi" w:hint="cs"/>
+          <w:shd w:val="clear" w:color="auto" w:fill="FFFFFF"/>
+          <w:rtl/>
+        </w:rPr>
+        <w:t xml:space="preserve">השימוש בפונקציית למדא נעשה בדר"כ בתוך פונקציה ממעלה גבוה יותר: </w:t>
+      </w:r>
+    </w:p>
+    <w:p>
+      <w:pPr>
+        <w:bidi w:val="0"/>
+        <w:rPr>
+          <w:rFonts w:ascii="Consolas" w:hAnsi="Consolas" w:cstheme="minorBidi"/>
+          <w:sz w:val="20"/>
+          <w:szCs w:val="20"/>
+          <w:shd w:val="clear" w:color="auto" w:fill="FFFFFF"/>
+        </w:rPr>
+      </w:pPr>
+      <w:r>
+        <w:rPr>
+          <w:rFonts w:ascii="Consolas" w:hAnsi="Consolas" w:cstheme="minorBidi"/>
+          <w:sz w:val="20"/>
+          <w:szCs w:val="20"/>
+          <w:shd w:val="clear" w:color="auto" w:fill="FFFFFF"/>
+        </w:rPr>
+        <w:t xml:space="preserve">&gt;&gt;&gt; </w:t>
+      </w:r>
+      <w:proofErr w:type="spellStart"/>
+      <w:proofErr w:type="gramStart"/>
+      <w:r>
+        <w:rPr>
+          <w:rFonts w:ascii="Consolas" w:hAnsi="Consolas" w:cstheme="minorBidi"/>
+          <w:sz w:val="20"/>
+          <w:szCs w:val="20"/>
+          <w:shd w:val="clear" w:color="auto" w:fill="FFFFFF"/>
+        </w:rPr>
+        <w:t>def</w:t>
+      </w:r>
+      <w:proofErr w:type="spellEnd"/>
+      <w:proofErr w:type="gramEnd"/>
+      <w:r>
+        <w:rPr>
+          <w:rFonts w:ascii="Consolas" w:hAnsi="Consolas" w:cstheme="minorBidi"/>
+          <w:sz w:val="20"/>
+          <w:szCs w:val="20"/>
+          <w:shd w:val="clear" w:color="auto" w:fill="FFFFFF"/>
+        </w:rPr>
+        <w:t xml:space="preserve"> </w:t>
+      </w:r>
+      <w:proofErr w:type="spellStart"/>
+      <w:r>
+        <w:rPr>
+          <w:rFonts w:ascii="Consolas" w:hAnsi="Consolas" w:cstheme="minorBidi"/>
+          <w:sz w:val="20"/>
+          <w:szCs w:val="20"/>
+          <w:shd w:val="clear" w:color="auto" w:fill="FFFFFF"/>
+        </w:rPr>
+        <w:t>high_ord_func</w:t>
+      </w:r>
+      <w:proofErr w:type="spellEnd"/>
+      <w:r>
+        <w:rPr>
+          <w:rFonts w:ascii="Consolas" w:hAnsi="Consolas" w:cstheme="minorBidi"/>
+          <w:sz w:val="20"/>
+          <w:szCs w:val="20"/>
+          <w:shd w:val="clear" w:color="auto" w:fill="FFFFFF"/>
+        </w:rPr>
+        <w:t xml:space="preserve">(x , </w:t>
+      </w:r>
+      <w:proofErr w:type="spellStart"/>
+      <w:r>
+        <w:rPr>
+          <w:rFonts w:ascii="Consolas" w:hAnsi="Consolas" w:cstheme="minorBidi"/>
+          <w:sz w:val="20"/>
+          <w:szCs w:val="20"/>
+          <w:shd w:val="clear" w:color="auto" w:fill="FFFFFF"/>
+        </w:rPr>
+        <w:t>func</w:t>
+      </w:r>
+      <w:proofErr w:type="spellEnd"/>
+      <w:r>
+        <w:rPr>
+          <w:rFonts w:ascii="Consolas" w:hAnsi="Consolas" w:cstheme="minorBidi"/>
+          <w:sz w:val="20"/>
+          <w:szCs w:val="20"/>
+          <w:shd w:val="clear" w:color="auto" w:fill="FFFFFF"/>
+        </w:rPr>
+        <w:t>):</w:t>
+      </w:r>
+      <w:r>
+        <w:rPr>
+          <w:rFonts w:ascii="Consolas" w:hAnsi="Consolas" w:cstheme="minorBidi"/>
+          <w:sz w:val="20"/>
+          <w:szCs w:val="20"/>
+          <w:shd w:val="clear" w:color="auto" w:fill="FFFFFF"/>
+        </w:rPr>
+        <w:br/>
+      </w:r>
+      <w:r>
+        <w:rPr>
+          <w:rFonts w:ascii="Consolas" w:hAnsi="Consolas" w:cstheme="minorBidi"/>
+          <w:sz w:val="20"/>
+          <w:szCs w:val="20"/>
+          <w:shd w:val="clear" w:color="auto" w:fill="FFFFFF"/>
+        </w:rPr>
+        <w:t xml:space="preserve">...  return </w:t>
+      </w:r>
+      <w:proofErr w:type="spellStart"/>
+      <w:r>
+        <w:rPr>
+          <w:rFonts w:ascii="Consolas" w:hAnsi="Consolas" w:cstheme="minorBidi"/>
+          <w:sz w:val="20"/>
+          <w:szCs w:val="20"/>
+          <w:shd w:val="clear" w:color="auto" w:fill="FFFFFF"/>
+        </w:rPr>
+        <w:t>func</w:t>
+      </w:r>
+      <w:proofErr w:type="spellEnd"/>
+      <w:r>
+        <w:rPr>
+          <w:rFonts w:ascii="Consolas" w:hAnsi="Consolas" w:cstheme="minorBidi"/>
+          <w:sz w:val="20"/>
+          <w:szCs w:val="20"/>
+          <w:shd w:val="clear" w:color="auto" w:fill="FFFFFF"/>
+        </w:rPr>
+        <w:t>(x)+x</w:t>
+      </w:r>
+      <w:r>
+        <w:rPr>
+          <w:rFonts w:ascii="Consolas" w:hAnsi="Consolas" w:cstheme="minorBidi"/>
+          <w:sz w:val="20"/>
+          <w:szCs w:val="20"/>
+          <w:shd w:val="clear" w:color="auto" w:fill="FFFFFF"/>
+        </w:rPr>
+        <w:br/>
+      </w:r>
+      <w:r>
+        <w:rPr>
+          <w:rFonts w:ascii="Consolas" w:hAnsi="Consolas" w:cstheme="minorBidi"/>
+          <w:sz w:val="20"/>
+          <w:szCs w:val="20"/>
+          <w:shd w:val="clear" w:color="auto" w:fill="FFFFFF"/>
+        </w:rPr>
+        <w:t>...</w:t>
+      </w:r>
+      <w:r>
+        <w:rPr>
+          <w:rFonts w:ascii="Consolas" w:hAnsi="Consolas" w:cstheme="minorBidi"/>
+          <w:sz w:val="20"/>
+          <w:szCs w:val="20"/>
+          <w:shd w:val="clear" w:color="auto" w:fill="FFFFFF"/>
+        </w:rPr>
+        <w:br/>
+      </w:r>
+      <w:r>
+        <w:rPr>
+          <w:rFonts w:ascii="Consolas" w:hAnsi="Consolas" w:cstheme="minorBidi"/>
+          <w:sz w:val="20"/>
+          <w:szCs w:val="20"/>
+          <w:shd w:val="clear" w:color="auto" w:fill="FFFFFF"/>
+        </w:rPr>
+        <w:t xml:space="preserve">&gt;&gt;&gt; </w:t>
+      </w:r>
+      <w:proofErr w:type="spellStart"/>
+      <w:r>
+        <w:rPr>
+          <w:rFonts w:ascii="Consolas" w:hAnsi="Consolas" w:cstheme="minorBidi"/>
+          <w:sz w:val="20"/>
+          <w:szCs w:val="20"/>
+          <w:shd w:val="clear" w:color="auto" w:fill="FFFFFF"/>
+        </w:rPr>
+        <w:t>high_ord_func</w:t>
+      </w:r>
+      <w:proofErr w:type="spellEnd"/>
+      <w:r>
+        <w:rPr>
+          <w:rFonts w:ascii="Consolas" w:hAnsi="Consolas" w:cstheme="minorBidi"/>
+          <w:sz w:val="20"/>
+          <w:szCs w:val="20"/>
+          <w:shd w:val="clear" w:color="auto" w:fill="FFFFFF"/>
+        </w:rPr>
+        <w:t>(2, lambda x: x**2)</w:t>
+      </w:r>
+      <w:r>
+        <w:rPr>
+          <w:rFonts w:ascii="Consolas" w:hAnsi="Consolas" w:cstheme="minorBidi"/>
+          <w:sz w:val="20"/>
+          <w:szCs w:val="20"/>
+          <w:shd w:val="clear" w:color="auto" w:fill="FFFFFF"/>
+        </w:rPr>
+        <w:br/>
+      </w:r>
+      <w:r>
+        <w:rPr>
+          <w:rFonts w:ascii="Consolas" w:hAnsi="Consolas" w:cstheme="minorBidi"/>
+          <w:color w:val="5F497A" w:themeColor="accent4" w:themeShade="BF"/>
+          <w:sz w:val="20"/>
+          <w:szCs w:val="20"/>
+          <w:shd w:val="clear" w:color="auto" w:fill="FFFFFF"/>
+        </w:rPr>
+        <w:lastRenderedPageBreak/>
+        <w:t>6</w:t>
+      </w:r>
+      <w:r>
+        <w:rPr>
+          <w:rFonts w:ascii="Consolas" w:hAnsi="Consolas" w:cstheme="minorBidi"/>
+          <w:sz w:val="20"/>
+          <w:szCs w:val="20"/>
+          <w:shd w:val="clear" w:color="auto" w:fill="FFFFFF"/>
+        </w:rPr>
+        <w:br/>
+      </w:r>
+      <w:r>
+        <w:rPr>
+          <w:rFonts w:ascii="Consolas" w:hAnsi="Consolas" w:cstheme="minorBidi"/>
+          <w:sz w:val="20"/>
+          <w:szCs w:val="20"/>
+          <w:shd w:val="clear" w:color="auto" w:fill="FFFFFF"/>
+        </w:rPr>
+        <w:t xml:space="preserve">&gt;&gt;&gt; </w:t>
+      </w:r>
+      <w:proofErr w:type="spellStart"/>
+      <w:r>
+        <w:rPr>
+          <w:rFonts w:ascii="Consolas" w:hAnsi="Consolas" w:cstheme="minorBidi"/>
+          <w:sz w:val="20"/>
+          <w:szCs w:val="20"/>
+          <w:shd w:val="clear" w:color="auto" w:fill="FFFFFF"/>
+        </w:rPr>
+        <w:t>high_ord_func</w:t>
+      </w:r>
+      <w:proofErr w:type="spellEnd"/>
+      <w:r>
+        <w:rPr>
+          <w:rFonts w:ascii="Consolas" w:hAnsi="Consolas" w:cstheme="minorBidi"/>
+          <w:sz w:val="20"/>
+          <w:szCs w:val="20"/>
+          <w:shd w:val="clear" w:color="auto" w:fill="FFFFFF"/>
+        </w:rPr>
+        <w:t>(2, lambda x: x+2)</w:t>
+      </w:r>
+      <w:r>
+        <w:rPr>
+          <w:rFonts w:ascii="Consolas" w:hAnsi="Consolas" w:cstheme="minorBidi"/>
+          <w:sz w:val="20"/>
+          <w:szCs w:val="20"/>
+          <w:shd w:val="clear" w:color="auto" w:fill="FFFFFF"/>
+        </w:rPr>
+        <w:br/>
+      </w:r>
+      <w:r>
+        <w:rPr>
+          <w:rFonts w:ascii="Consolas" w:hAnsi="Consolas" w:cstheme="minorBidi"/>
+          <w:color w:val="5F497A" w:themeColor="accent4" w:themeShade="BF"/>
+          <w:sz w:val="20"/>
+          <w:szCs w:val="20"/>
+          <w:shd w:val="clear" w:color="auto" w:fill="FFFFFF"/>
+        </w:rPr>
+        <w:t>6</w:t>
+      </w:r>
+      <w:r>
+        <w:rPr>
+          <w:rFonts w:ascii="Consolas" w:hAnsi="Consolas" w:cstheme="minorBidi"/>
+          <w:sz w:val="20"/>
+          <w:szCs w:val="20"/>
+          <w:shd w:val="clear" w:color="auto" w:fill="FFFFFF"/>
+        </w:rPr>
+        <w:br/>
+      </w:r>
+      <w:r>
+        <w:rPr>
+          <w:rFonts w:ascii="Consolas" w:hAnsi="Consolas" w:cstheme="minorBidi"/>
+          <w:sz w:val="20"/>
+          <w:szCs w:val="20"/>
+          <w:shd w:val="clear" w:color="auto" w:fill="FFFFFF"/>
+        </w:rPr>
+        <w:t xml:space="preserve">&gt;&gt;&gt; </w:t>
+      </w:r>
+      <w:proofErr w:type="spellStart"/>
+      <w:r>
+        <w:rPr>
+          <w:rFonts w:ascii="Consolas" w:hAnsi="Consolas" w:cstheme="minorBidi"/>
+          <w:sz w:val="20"/>
+          <w:szCs w:val="20"/>
+          <w:shd w:val="clear" w:color="auto" w:fill="FFFFFF"/>
+        </w:rPr>
+        <w:t>high_ord_func</w:t>
+      </w:r>
+      <w:proofErr w:type="spellEnd"/>
+      <w:r>
+        <w:rPr>
+          <w:rFonts w:ascii="Consolas" w:hAnsi="Consolas" w:cstheme="minorBidi"/>
+          <w:sz w:val="20"/>
+          <w:szCs w:val="20"/>
+          <w:shd w:val="clear" w:color="auto" w:fill="FFFFFF"/>
+        </w:rPr>
+        <w:t>(2, lambda x: x%2)</w:t>
+      </w:r>
+      <w:r>
+        <w:rPr>
+          <w:rFonts w:ascii="Consolas" w:hAnsi="Consolas" w:cstheme="minorBidi"/>
+          <w:sz w:val="20"/>
+          <w:szCs w:val="20"/>
+          <w:shd w:val="clear" w:color="auto" w:fill="FFFFFF"/>
+        </w:rPr>
+        <w:br/>
+      </w:r>
+      <w:r>
+        <w:rPr>
+          <w:rFonts w:ascii="Consolas" w:hAnsi="Consolas" w:cstheme="minorBidi"/>
+          <w:color w:val="5F497A" w:themeColor="accent4" w:themeShade="BF"/>
+          <w:sz w:val="20"/>
+          <w:szCs w:val="20"/>
+          <w:shd w:val="clear" w:color="auto" w:fill="FFFFFF"/>
+        </w:rPr>
+        <w:t>2</w:t>
+      </w:r>
+    </w:p>
+    <w:p>
+      <w:pPr>
+        <w:rPr>
+          <w:rFonts w:ascii="Consolas" w:hAnsi="Consolas" w:cstheme="minorBidi" w:hint="cs"/>
+          <w:shd w:val="clear" w:color="auto" w:fill="FFFFFF"/>
+          <w:rtl/>
+        </w:rPr>
+      </w:pPr>
+      <w:r>
+        <w:rPr>
+          <w:rFonts w:ascii="Consolas" w:hAnsi="Consolas" w:cstheme="minorBidi" w:hint="cs"/>
+          <w:shd w:val="clear" w:color="auto" w:fill="FFFFFF"/>
+          <w:rtl/>
+        </w:rPr>
+        <w:t>בפייתון</w:t>
+      </w:r>
+      <w:r>
+        <w:rPr>
+          <w:rFonts w:ascii="Consolas" w:hAnsi="Consolas" w:cstheme="minorBidi" w:hint="cs"/>
+          <w:shd w:val="clear" w:color="auto" w:fill="FFFFFF"/>
+          <w:rtl/>
+        </w:rPr>
+        <w:t xml:space="preserve"> ההבדל בין פונקציות למדא לפונקציה רגילה הוא לכאורה הבדל של </w:t>
+      </w:r>
+      <w:r>
+        <w:rPr>
+          <w:rFonts w:ascii="Consolas" w:hAnsi="Consolas" w:cstheme="minorBidi"/>
+          <w:shd w:val="clear" w:color="auto" w:fill="FFFFFF"/>
+        </w:rPr>
+        <w:t>syntactic sugar</w:t>
+      </w:r>
+      <w:r>
+        <w:rPr>
+          <w:rFonts w:ascii="Consolas" w:hAnsi="Consolas" w:cstheme="minorBidi" w:hint="cs"/>
+          <w:shd w:val="clear" w:color="auto" w:fill="FFFFFF"/>
+          <w:rtl/>
+        </w:rPr>
+        <w:t xml:space="preserve"> בעיקר , שכן את אותן פעולות שניתן לעשות בפונקציות למדא ניתן לעשות בפונקציה רגילה: </w:t>
+      </w:r>
+    </w:p>
+    <w:p>
+      <w:pPr>
+        <w:bidi w:val="0"/>
+        <w:rPr>
+          <w:rFonts w:ascii="Consolas" w:hAnsi="Consolas" w:cstheme="minorBidi"/>
+          <w:shd w:val="clear" w:color="auto" w:fill="FFFFFF"/>
+        </w:rPr>
+      </w:pPr>
+      <w:r>
+        <w:rPr>
+          <w:rFonts w:ascii="Consolas" w:hAnsi="Consolas" w:cstheme="minorBidi"/>
+          <w:shd w:val="clear" w:color="auto" w:fill="FFFFFF"/>
+        </w:rPr>
+        <w:t xml:space="preserve">&gt;&gt;&gt; </w:t>
+      </w:r>
+      <w:proofErr w:type="spellStart"/>
+      <w:proofErr w:type="gramStart"/>
+      <w:r>
+        <w:rPr>
+          <w:rFonts w:ascii="Consolas" w:hAnsi="Consolas" w:cstheme="minorBidi"/>
+          <w:shd w:val="clear" w:color="auto" w:fill="FFFFFF"/>
+        </w:rPr>
+        <w:t>def</w:t>
+      </w:r>
+      <w:proofErr w:type="spellEnd"/>
+      <w:proofErr w:type="gramEnd"/>
+      <w:r>
+        <w:rPr>
+          <w:rFonts w:ascii="Consolas" w:hAnsi="Consolas" w:cstheme="minorBidi"/>
+          <w:shd w:val="clear" w:color="auto" w:fill="FFFFFF"/>
+        </w:rPr>
+        <w:t xml:space="preserve"> </w:t>
+      </w:r>
+      <w:proofErr w:type="spellStart"/>
+      <w:r>
+        <w:rPr>
+          <w:rFonts w:ascii="Consolas" w:hAnsi="Consolas" w:cstheme="minorBidi"/>
+          <w:shd w:val="clear" w:color="auto" w:fill="FFFFFF"/>
+        </w:rPr>
+        <w:t>func</w:t>
+      </w:r>
+      <w:proofErr w:type="spellEnd"/>
+      <w:r>
+        <w:rPr>
+          <w:rFonts w:ascii="Consolas" w:hAnsi="Consolas" w:cstheme="minorBidi"/>
+          <w:shd w:val="clear" w:color="auto" w:fill="FFFFFF"/>
+        </w:rPr>
+        <w:t>(x):</w:t>
+      </w:r>
+      <w:r>
+        <w:rPr>
+          <w:rFonts w:ascii="Consolas" w:hAnsi="Consolas" w:cstheme="minorBidi"/>
+          <w:shd w:val="clear" w:color="auto" w:fill="FFFFFF"/>
+        </w:rPr>
+        <w:br/>
+      </w:r>
+      <w:r>
+        <w:rPr>
+          <w:rFonts w:ascii="Consolas" w:hAnsi="Consolas" w:cstheme="minorBidi"/>
+          <w:shd w:val="clear" w:color="auto" w:fill="FFFFFF"/>
+        </w:rPr>
+        <w:t xml:space="preserve">...  return </w:t>
+      </w:r>
+      <w:proofErr w:type="spellStart"/>
+      <w:r>
+        <w:rPr>
+          <w:rFonts w:ascii="Consolas" w:hAnsi="Consolas" w:cstheme="minorBidi"/>
+          <w:shd w:val="clear" w:color="auto" w:fill="FFFFFF"/>
+        </w:rPr>
+        <w:t>x+x</w:t>
+      </w:r>
+      <w:proofErr w:type="spellEnd"/>
+      <w:r>
+        <w:rPr>
+          <w:rFonts w:ascii="Consolas" w:hAnsi="Consolas" w:cstheme="minorBidi"/>
+          <w:shd w:val="clear" w:color="auto" w:fill="FFFFFF"/>
+        </w:rPr>
+        <w:br/>
+      </w:r>
+      <w:r>
+        <w:rPr>
+          <w:rFonts w:ascii="Consolas" w:hAnsi="Consolas" w:cstheme="minorBidi"/>
+          <w:shd w:val="clear" w:color="auto" w:fill="FFFFFF"/>
+        </w:rPr>
+        <w:t>...</w:t>
+      </w:r>
+      <w:r>
+        <w:rPr>
+          <w:rFonts w:ascii="Consolas" w:hAnsi="Consolas" w:cstheme="minorBidi"/>
+          <w:shd w:val="clear" w:color="auto" w:fill="FFFFFF"/>
+        </w:rPr>
+        <w:br/>
+      </w:r>
+      <w:r>
+        <w:rPr>
+          <w:rFonts w:ascii="Consolas" w:hAnsi="Consolas" w:cstheme="minorBidi"/>
+          <w:shd w:val="clear" w:color="auto" w:fill="FFFFFF"/>
+        </w:rPr>
+        <w:t xml:space="preserve">&gt;&gt;&gt; </w:t>
+      </w:r>
+      <w:proofErr w:type="spellStart"/>
+      <w:r>
+        <w:rPr>
+          <w:rFonts w:ascii="Consolas" w:hAnsi="Consolas" w:cstheme="minorBidi"/>
+          <w:shd w:val="clear" w:color="auto" w:fill="FFFFFF"/>
+        </w:rPr>
+        <w:t>high_ord_func</w:t>
+      </w:r>
+      <w:proofErr w:type="spellEnd"/>
+      <w:r>
+        <w:rPr>
+          <w:rFonts w:ascii="Consolas" w:hAnsi="Consolas" w:cstheme="minorBidi"/>
+          <w:shd w:val="clear" w:color="auto" w:fill="FFFFFF"/>
+        </w:rPr>
+        <w:t xml:space="preserve">(2, </w:t>
+      </w:r>
+      <w:proofErr w:type="spellStart"/>
+      <w:r>
+        <w:rPr>
+          <w:rFonts w:ascii="Consolas" w:hAnsi="Consolas" w:cstheme="minorBidi"/>
+          <w:shd w:val="clear" w:color="auto" w:fill="FFFFFF"/>
+        </w:rPr>
+        <w:t>func</w:t>
+      </w:r>
+      <w:proofErr w:type="spellEnd"/>
+      <w:r>
+        <w:rPr>
+          <w:rFonts w:ascii="Consolas" w:hAnsi="Consolas" w:cstheme="minorBidi"/>
+          <w:shd w:val="clear" w:color="auto" w:fill="FFFFFF"/>
+        </w:rPr>
+        <w:t>)</w:t>
+      </w:r>
+      <w:r>
+        <w:rPr>
+          <w:rFonts w:ascii="Consolas" w:hAnsi="Consolas" w:cstheme="minorBidi"/>
+          <w:shd w:val="clear" w:color="auto" w:fill="FFFFFF"/>
+        </w:rPr>
+        <w:br/>
+      </w:r>
+      <w:r>
+        <w:rPr>
+          <w:rFonts w:ascii="Consolas" w:hAnsi="Consolas" w:cstheme="minorBidi"/>
+          <w:color w:val="5F497A" w:themeColor="accent4" w:themeShade="BF"/>
+          <w:shd w:val="clear" w:color="auto" w:fill="FFFFFF"/>
+        </w:rPr>
+        <w:t>6</w:t>
+      </w:r>
+    </w:p>
+    <w:p>
+      <w:pPr>
+        <w:rPr>
+          <w:rFonts w:ascii="Consolas" w:hAnsi="Consolas" w:cs="Gisha" w:hint="cs"/>
+          <w:shd w:val="clear" w:color="auto" w:fill="FFFFFF"/>
+          <w:rtl/>
+        </w:rPr>
+      </w:pPr>
+      <w:r>
+        <w:rPr>
+          <w:rFonts w:ascii="Consolas" w:hAnsi="Consolas" w:cstheme="minorBidi" w:hint="cs"/>
+          <w:shd w:val="clear" w:color="auto" w:fill="FFFFFF"/>
+          <w:rtl/>
+        </w:rPr>
+        <w:t xml:space="preserve">אז למה להשתמש בפונקציות למדא בכלל? </w:t>
+      </w:r>
+      <w:r>
+        <w:rPr>
+          <w:rFonts w:ascii="Consolas" w:hAnsi="Consolas" w:cstheme="minorBidi"/>
+          <w:shd w:val="clear" w:color="auto" w:fill="FFFFFF"/>
+          <w:rtl/>
+        </w:rPr>
+        <w:br/>
+      </w:r>
+      <w:r>
+        <w:rPr>
+          <w:rFonts w:ascii="Consolas" w:hAnsi="Consolas" w:cstheme="minorBidi" w:hint="cs"/>
+          <w:shd w:val="clear" w:color="auto" w:fill="FFFFFF"/>
+          <w:rtl/>
+        </w:rPr>
+        <w:t xml:space="preserve">הכוח של פונקציות </w:t>
+      </w:r>
+      <w:r>
+        <w:rPr>
+          <w:rFonts w:ascii="Consolas" w:hAnsi="Consolas" w:cs="Gisha" w:hint="cs"/>
+          <w:shd w:val="clear" w:color="auto" w:fill="FFFFFF"/>
+          <w:rtl/>
+        </w:rPr>
+        <w:t>למבדא</w:t>
+      </w:r>
+      <w:r>
+        <w:rPr>
+          <w:rFonts w:ascii="Consolas" w:hAnsi="Consolas" w:cs="Gisha"/>
+          <w:shd w:val="clear" w:color="auto" w:fill="FFFFFF"/>
+          <w:rtl/>
+        </w:rPr>
+        <w:t xml:space="preserve"> </w:t>
+      </w:r>
+      <w:r>
+        <w:rPr>
+          <w:rFonts w:ascii="Consolas" w:hAnsi="Consolas" w:cs="Gisha" w:hint="cs"/>
+          <w:shd w:val="clear" w:color="auto" w:fill="FFFFFF"/>
+          <w:rtl/>
+        </w:rPr>
+        <w:t>נראה</w:t>
+      </w:r>
+      <w:r>
+        <w:rPr>
+          <w:rFonts w:ascii="Consolas" w:hAnsi="Consolas" w:cs="Gisha"/>
+          <w:shd w:val="clear" w:color="auto" w:fill="FFFFFF"/>
+          <w:rtl/>
+        </w:rPr>
+        <w:t xml:space="preserve"> </w:t>
+      </w:r>
+      <w:r>
+        <w:rPr>
+          <w:rFonts w:ascii="Consolas" w:hAnsi="Consolas" w:cs="Gisha" w:hint="cs"/>
+          <w:shd w:val="clear" w:color="auto" w:fill="FFFFFF"/>
+          <w:rtl/>
+        </w:rPr>
+        <w:t>יותר</w:t>
+      </w:r>
+      <w:r>
+        <w:rPr>
+          <w:rFonts w:ascii="Consolas" w:hAnsi="Consolas" w:cs="Gisha"/>
+          <w:shd w:val="clear" w:color="auto" w:fill="FFFFFF"/>
+          <w:rtl/>
+        </w:rPr>
+        <w:t xml:space="preserve"> </w:t>
+      </w:r>
+      <w:r>
+        <w:rPr>
+          <w:rFonts w:ascii="Consolas" w:hAnsi="Consolas" w:cs="Gisha" w:hint="cs"/>
+          <w:shd w:val="clear" w:color="auto" w:fill="FFFFFF"/>
+          <w:rtl/>
+        </w:rPr>
+        <w:t>דרך</w:t>
+      </w:r>
+      <w:r>
+        <w:rPr>
+          <w:rFonts w:ascii="Consolas" w:hAnsi="Consolas" w:cs="Gisha"/>
+          <w:shd w:val="clear" w:color="auto" w:fill="FFFFFF"/>
+          <w:rtl/>
+        </w:rPr>
+        <w:t xml:space="preserve"> </w:t>
+      </w:r>
+      <w:r>
+        <w:rPr>
+          <w:rFonts w:ascii="Consolas" w:hAnsi="Consolas" w:cs="Gisha" w:hint="cs"/>
+          <w:shd w:val="clear" w:color="auto" w:fill="FFFFFF"/>
+          <w:rtl/>
+        </w:rPr>
+        <w:t>שימוש</w:t>
+      </w:r>
+      <w:r>
+        <w:rPr>
+          <w:rFonts w:ascii="Consolas" w:hAnsi="Consolas" w:cs="Gisha"/>
+          <w:shd w:val="clear" w:color="auto" w:fill="FFFFFF"/>
+          <w:rtl/>
+        </w:rPr>
+        <w:t xml:space="preserve"> </w:t>
+      </w:r>
+      <w:r>
+        <w:rPr>
+          <w:rFonts w:ascii="Consolas" w:hAnsi="Consolas" w:cs="Gisha" w:hint="cs"/>
+          <w:shd w:val="clear" w:color="auto" w:fill="FFFFFF"/>
+          <w:rtl/>
+        </w:rPr>
+        <w:t>בפונקציות</w:t>
+      </w:r>
+      <w:r>
+        <w:rPr>
+          <w:rFonts w:ascii="Consolas" w:hAnsi="Consolas" w:cs="Gisha"/>
+          <w:shd w:val="clear" w:color="auto" w:fill="FFFFFF"/>
+          <w:rtl/>
+        </w:rPr>
+        <w:t xml:space="preserve"> </w:t>
+      </w:r>
+      <w:r>
+        <w:rPr>
+          <w:rFonts w:ascii="Consolas" w:hAnsi="Consolas" w:cs="Gisha" w:hint="cs"/>
+          <w:shd w:val="clear" w:color="auto" w:fill="FFFFFF"/>
+          <w:rtl/>
+        </w:rPr>
+        <w:t>כפונקציות</w:t>
+      </w:r>
+      <w:r>
+        <w:rPr>
+          <w:rFonts w:ascii="Consolas" w:hAnsi="Consolas" w:cs="Gisha"/>
+          <w:shd w:val="clear" w:color="auto" w:fill="FFFFFF"/>
+          <w:rtl/>
+        </w:rPr>
+        <w:t xml:space="preserve"> </w:t>
+      </w:r>
+      <w:r>
+        <w:rPr>
+          <w:rFonts w:ascii="Consolas" w:hAnsi="Consolas" w:cs="Gisha" w:hint="cs"/>
+          <w:shd w:val="clear" w:color="auto" w:fill="FFFFFF"/>
+          <w:rtl/>
+        </w:rPr>
+        <w:t>אנונימיות</w:t>
+      </w:r>
+      <w:r>
+        <w:rPr>
+          <w:rFonts w:ascii="Consolas" w:hAnsi="Consolas" w:cs="Gisha"/>
+          <w:shd w:val="clear" w:color="auto" w:fill="FFFFFF"/>
+          <w:rtl/>
+        </w:rPr>
+        <w:t xml:space="preserve"> </w:t>
+      </w:r>
+      <w:r>
+        <w:rPr>
+          <w:rFonts w:ascii="Consolas" w:hAnsi="Consolas" w:cs="Gisha" w:hint="cs"/>
+          <w:shd w:val="clear" w:color="auto" w:fill="FFFFFF"/>
+          <w:rtl/>
+        </w:rPr>
+        <w:t>בתוך</w:t>
+      </w:r>
+      <w:r>
+        <w:rPr>
+          <w:rFonts w:ascii="Consolas" w:hAnsi="Consolas" w:cs="Gisha"/>
+          <w:shd w:val="clear" w:color="auto" w:fill="FFFFFF"/>
+          <w:rtl/>
+        </w:rPr>
+        <w:t xml:space="preserve"> </w:t>
+      </w:r>
+      <w:r>
+        <w:rPr>
+          <w:rFonts w:ascii="Consolas" w:hAnsi="Consolas" w:cs="Gisha" w:hint="cs"/>
+          <w:shd w:val="clear" w:color="auto" w:fill="FFFFFF"/>
+          <w:rtl/>
+        </w:rPr>
+        <w:t>פונקציות</w:t>
+      </w:r>
+      <w:r>
+        <w:rPr>
+          <w:rFonts w:ascii="Consolas" w:hAnsi="Consolas" w:cstheme="minorBidi"/>
+          <w:shd w:val="clear" w:color="auto" w:fill="FFFFFF"/>
+          <w:rtl/>
+        </w:rPr>
+        <w:br/>
+      </w:r>
+      <w:r>
+        <w:rPr>
+          <w:rFonts w:ascii="Consolas" w:hAnsi="Consolas" w:cs="Gisha" w:hint="cs"/>
+          <w:shd w:val="clear" w:color="auto" w:fill="FFFFFF"/>
+          <w:rtl/>
+        </w:rPr>
+        <w:t>נגיד</w:t>
+      </w:r>
+      <w:r>
+        <w:rPr>
+          <w:rFonts w:ascii="Consolas" w:hAnsi="Consolas" w:cs="Gisha"/>
+          <w:shd w:val="clear" w:color="auto" w:fill="FFFFFF"/>
+          <w:rtl/>
+        </w:rPr>
+        <w:t xml:space="preserve"> </w:t>
+      </w:r>
+      <w:r>
+        <w:rPr>
+          <w:rFonts w:ascii="Consolas" w:hAnsi="Consolas" w:cs="Gisha" w:hint="cs"/>
+          <w:shd w:val="clear" w:color="auto" w:fill="FFFFFF"/>
+          <w:rtl/>
+        </w:rPr>
+        <w:t>יש</w:t>
+      </w:r>
+      <w:r>
+        <w:rPr>
+          <w:rFonts w:ascii="Consolas" w:hAnsi="Consolas" w:cs="Gisha"/>
+          <w:shd w:val="clear" w:color="auto" w:fill="FFFFFF"/>
+          <w:rtl/>
+        </w:rPr>
+        <w:t xml:space="preserve"> </w:t>
+      </w:r>
+      <w:r>
+        <w:rPr>
+          <w:rFonts w:ascii="Consolas" w:hAnsi="Consolas" w:cs="Gisha" w:hint="cs"/>
+          <w:shd w:val="clear" w:color="auto" w:fill="FFFFFF"/>
+          <w:rtl/>
+        </w:rPr>
+        <w:t>לנו</w:t>
+      </w:r>
+      <w:r>
+        <w:rPr>
+          <w:rFonts w:ascii="Consolas" w:hAnsi="Consolas" w:cs="Gisha"/>
+          <w:shd w:val="clear" w:color="auto" w:fill="FFFFFF"/>
+          <w:rtl/>
+        </w:rPr>
+        <w:t xml:space="preserve"> </w:t>
+      </w:r>
+      <w:r>
+        <w:rPr>
+          <w:rFonts w:ascii="Consolas" w:hAnsi="Consolas" w:cs="Gisha" w:hint="cs"/>
+          <w:shd w:val="clear" w:color="auto" w:fill="FFFFFF"/>
+          <w:rtl/>
+        </w:rPr>
+        <w:t>פונקציה</w:t>
+      </w:r>
+      <w:r>
+        <w:rPr>
+          <w:rFonts w:ascii="Consolas" w:hAnsi="Consolas" w:cs="Gisha"/>
+          <w:shd w:val="clear" w:color="auto" w:fill="FFFFFF"/>
+          <w:rtl/>
+        </w:rPr>
+        <w:t xml:space="preserve"> </w:t>
+      </w:r>
+      <w:r>
+        <w:rPr>
+          <w:rFonts w:ascii="Consolas" w:hAnsi="Consolas" w:cs="Gisha" w:hint="cs"/>
+          <w:shd w:val="clear" w:color="auto" w:fill="FFFFFF"/>
+          <w:rtl/>
+        </w:rPr>
+        <w:t>,</w:t>
+      </w:r>
+      <w:r>
+        <w:rPr>
+          <w:rFonts w:ascii="Consolas" w:hAnsi="Consolas" w:cs="Gisha" w:hint="cs"/>
+          <w:shd w:val="clear" w:color="auto" w:fill="FFFFFF"/>
+          <w:rtl/>
+        </w:rPr>
+        <w:t>כמו</w:t>
+      </w:r>
+      <w:r>
+        <w:rPr>
+          <w:rFonts w:ascii="Consolas" w:hAnsi="Consolas" w:cs="Gisha"/>
+          <w:shd w:val="clear" w:color="auto" w:fill="FFFFFF"/>
+          <w:rtl/>
+        </w:rPr>
+        <w:t xml:space="preserve"> </w:t>
+      </w:r>
+      <w:r>
+        <w:rPr>
+          <w:rFonts w:ascii="Consolas" w:hAnsi="Consolas" w:cs="Gisha" w:hint="cs"/>
+          <w:shd w:val="clear" w:color="auto" w:fill="FFFFFF"/>
+          <w:rtl/>
+        </w:rPr>
+        <w:t>בדוגמא</w:t>
+      </w:r>
+      <w:r>
+        <w:rPr>
+          <w:rFonts w:ascii="Consolas" w:hAnsi="Consolas" w:cs="Gisha"/>
+          <w:shd w:val="clear" w:color="auto" w:fill="FFFFFF"/>
+          <w:rtl/>
+        </w:rPr>
+        <w:t xml:space="preserve"> </w:t>
+      </w:r>
+      <w:r>
+        <w:rPr>
+          <w:rFonts w:ascii="Consolas" w:hAnsi="Consolas" w:cs="Gisha" w:hint="cs"/>
+          <w:shd w:val="clear" w:color="auto" w:fill="FFFFFF"/>
+          <w:rtl/>
+        </w:rPr>
+        <w:t>למעלה</w:t>
+      </w:r>
+      <w:r>
+        <w:rPr>
+          <w:rFonts w:ascii="Consolas" w:hAnsi="Consolas" w:cs="Gisha" w:hint="cs"/>
+          <w:shd w:val="clear" w:color="auto" w:fill="FFFFFF"/>
+          <w:rtl/>
+        </w:rPr>
+        <w:t>,</w:t>
+      </w:r>
+      <w:r>
+        <w:rPr>
+          <w:rFonts w:ascii="Consolas" w:hAnsi="Consolas" w:cs="Gisha"/>
+          <w:shd w:val="clear" w:color="auto" w:fill="FFFFFF"/>
+          <w:rtl/>
+        </w:rPr>
+        <w:t xml:space="preserve"> </w:t>
+      </w:r>
+      <w:r>
+        <w:rPr>
+          <w:rFonts w:ascii="Consolas" w:hAnsi="Consolas" w:cs="Gisha" w:hint="cs"/>
+          <w:shd w:val="clear" w:color="auto" w:fill="FFFFFF"/>
+          <w:rtl/>
+        </w:rPr>
+        <w:t>שמקבלת</w:t>
+      </w:r>
+      <w:r>
+        <w:rPr>
+          <w:rFonts w:ascii="Consolas" w:hAnsi="Consolas" w:cs="Gisha"/>
+          <w:shd w:val="clear" w:color="auto" w:fill="FFFFFF"/>
+          <w:rtl/>
+        </w:rPr>
+        <w:t xml:space="preserve"> </w:t>
+      </w:r>
+      <w:r>
+        <w:rPr>
+          <w:rFonts w:ascii="Consolas" w:hAnsi="Consolas" w:cs="Gisha" w:hint="cs"/>
+          <w:shd w:val="clear" w:color="auto" w:fill="FFFFFF"/>
+          <w:rtl/>
+        </w:rPr>
+        <w:t>כפרמטר</w:t>
+      </w:r>
+      <w:r>
+        <w:rPr>
+          <w:rFonts w:ascii="Consolas" w:hAnsi="Consolas" w:cs="Gisha"/>
+          <w:shd w:val="clear" w:color="auto" w:fill="FFFFFF"/>
+          <w:rtl/>
+        </w:rPr>
+        <w:t xml:space="preserve"> </w:t>
+      </w:r>
+      <w:r>
+        <w:rPr>
+          <w:rFonts w:ascii="Consolas" w:hAnsi="Consolas" w:cs="Gisha" w:hint="cs"/>
+          <w:shd w:val="clear" w:color="auto" w:fill="FFFFFF"/>
+          <w:rtl/>
+        </w:rPr>
+        <w:t>פונקציה</w:t>
+      </w:r>
+      <w:r>
+        <w:rPr>
+          <w:rFonts w:ascii="Consolas" w:hAnsi="Consolas" w:cs="Gisha"/>
+          <w:shd w:val="clear" w:color="auto" w:fill="FFFFFF"/>
+          <w:rtl/>
+        </w:rPr>
+        <w:t xml:space="preserve"> </w:t>
+      </w:r>
+      <w:r>
+        <w:rPr>
+          <w:rFonts w:ascii="Consolas" w:hAnsi="Consolas" w:cs="Gisha" w:hint="cs"/>
+          <w:shd w:val="clear" w:color="auto" w:fill="FFFFFF"/>
+          <w:rtl/>
+        </w:rPr>
+        <w:t>אחרת</w:t>
+      </w:r>
+      <w:r>
+        <w:rPr>
+          <w:rFonts w:ascii="Consolas" w:hAnsi="Consolas" w:cs="Gisha"/>
+          <w:shd w:val="clear" w:color="auto" w:fill="FFFFFF"/>
+          <w:rtl/>
+        </w:rPr>
+        <w:t xml:space="preserve">, </w:t>
+      </w:r>
+      <w:r>
+        <w:rPr>
+          <w:rFonts w:ascii="Consolas" w:hAnsi="Consolas" w:cs="Gisha" w:hint="cs"/>
+          <w:shd w:val="clear" w:color="auto" w:fill="FFFFFF"/>
+          <w:rtl/>
+        </w:rPr>
+        <w:t>ושהפרמטר</w:t>
+      </w:r>
+      <w:r>
+        <w:rPr>
+          <w:rFonts w:ascii="Consolas" w:hAnsi="Consolas" w:cs="Gisha"/>
+          <w:shd w:val="clear" w:color="auto" w:fill="FFFFFF"/>
+          <w:rtl/>
+        </w:rPr>
+        <w:t xml:space="preserve"> </w:t>
+      </w:r>
+      <w:r>
+        <w:rPr>
+          <w:rFonts w:ascii="Consolas" w:hAnsi="Consolas" w:cs="Gisha" w:hint="cs"/>
+          <w:shd w:val="clear" w:color="auto" w:fill="FFFFFF"/>
+          <w:rtl/>
+        </w:rPr>
+        <w:t>הזה</w:t>
+      </w:r>
+      <w:r>
+        <w:rPr>
+          <w:rFonts w:ascii="Consolas" w:hAnsi="Consolas" w:cs="Gisha"/>
+          <w:shd w:val="clear" w:color="auto" w:fill="FFFFFF"/>
+          <w:rtl/>
+        </w:rPr>
+        <w:t xml:space="preserve"> </w:t>
+      </w:r>
+      <w:r>
+        <w:rPr>
+          <w:rFonts w:ascii="Consolas" w:hAnsi="Consolas" w:cs="Gisha" w:hint="cs"/>
+          <w:shd w:val="clear" w:color="auto" w:fill="FFFFFF"/>
+          <w:rtl/>
+        </w:rPr>
+        <w:t>יוכפ</w:t>
+      </w:r>
+      <w:r>
+        <w:rPr>
+          <w:rFonts w:ascii="Consolas" w:hAnsi="Consolas" w:cs="Gisha" w:hint="cs"/>
+          <w:shd w:val="clear" w:color="auto" w:fill="FFFFFF"/>
+          <w:rtl/>
+        </w:rPr>
+        <w:t>ל</w:t>
+      </w:r>
+      <w:r>
+        <w:rPr>
+          <w:rFonts w:ascii="Consolas" w:hAnsi="Consolas" w:cs="Gisha" w:hint="cs"/>
+          <w:shd w:val="clear" w:color="auto" w:fill="FFFFFF"/>
+          <w:rtl/>
+        </w:rPr>
+        <w:t xml:space="preserve"> פי כמה, </w:t>
+      </w:r>
+      <w:r>
+        <w:rPr>
+          <w:rFonts w:ascii="Consolas" w:hAnsi="Consolas" w:cs="Gisha" w:hint="cs"/>
+          <w:shd w:val="clear" w:color="auto" w:fill="FFFFFF"/>
+          <w:rtl/>
+        </w:rPr>
+        <w:t>מספר</w:t>
+      </w:r>
+      <w:r>
+        <w:rPr>
+          <w:rFonts w:ascii="Consolas" w:hAnsi="Consolas" w:cs="Gisha"/>
+          <w:shd w:val="clear" w:color="auto" w:fill="FFFFFF"/>
+          <w:rtl/>
+        </w:rPr>
+        <w:t xml:space="preserve"> </w:t>
+      </w:r>
+      <w:r>
+        <w:rPr>
+          <w:rFonts w:ascii="Consolas" w:hAnsi="Consolas" w:cs="Gisha" w:hint="cs"/>
+          <w:shd w:val="clear" w:color="auto" w:fill="FFFFFF"/>
+          <w:rtl/>
+        </w:rPr>
+        <w:t>לא</w:t>
+      </w:r>
+      <w:r>
+        <w:rPr>
+          <w:rFonts w:ascii="Consolas" w:hAnsi="Consolas" w:cs="Gisha"/>
+          <w:shd w:val="clear" w:color="auto" w:fill="FFFFFF"/>
+          <w:rtl/>
+        </w:rPr>
+        <w:t xml:space="preserve"> </w:t>
+      </w:r>
+      <w:r>
+        <w:rPr>
+          <w:rFonts w:ascii="Consolas" w:hAnsi="Consolas" w:cs="Gisha" w:hint="cs"/>
+          <w:shd w:val="clear" w:color="auto" w:fill="FFFFFF"/>
+          <w:rtl/>
+        </w:rPr>
+        <w:t>מוגדר</w:t>
+      </w:r>
+      <w:r>
+        <w:rPr>
+          <w:rFonts w:ascii="Consolas" w:hAnsi="Consolas" w:cs="Gisha"/>
+          <w:shd w:val="clear" w:color="auto" w:fill="FFFFFF"/>
+          <w:rtl/>
+        </w:rPr>
+        <w:t xml:space="preserve"> </w:t>
+      </w:r>
+      <w:r>
+        <w:rPr>
+          <w:rFonts w:ascii="Consolas" w:hAnsi="Consolas" w:cs="Gisha" w:hint="cs"/>
+          <w:shd w:val="clear" w:color="auto" w:fill="FFFFFF"/>
+          <w:rtl/>
+        </w:rPr>
+        <w:t>של</w:t>
+      </w:r>
+      <w:r>
+        <w:rPr>
+          <w:rFonts w:ascii="Consolas" w:hAnsi="Consolas" w:cs="Gisha"/>
+          <w:shd w:val="clear" w:color="auto" w:fill="FFFFFF"/>
+          <w:rtl/>
+        </w:rPr>
+        <w:t xml:space="preserve"> </w:t>
+      </w:r>
+      <w:r>
+        <w:rPr>
+          <w:rFonts w:ascii="Consolas" w:hAnsi="Consolas" w:cs="Gisha" w:hint="cs"/>
+          <w:shd w:val="clear" w:color="auto" w:fill="FFFFFF"/>
+          <w:rtl/>
+        </w:rPr>
+        <w:t>פעמים</w:t>
+      </w:r>
+      <w:r>
+        <w:rPr>
+          <w:rFonts w:ascii="Consolas" w:hAnsi="Consolas" w:cs="Gisha" w:hint="cs"/>
+          <w:shd w:val="clear" w:color="auto" w:fill="FFFFFF"/>
+          <w:rtl/>
+        </w:rPr>
+        <w:t>:</w:t>
+      </w:r>
+    </w:p>
+    <w:p>
+      <w:pPr>
+        <w:bidi w:val="0"/>
+        <w:rPr>
+          <w:rFonts w:ascii="Consolas" w:hAnsi="Consolas" w:cs="Gisha"/>
+          <w:sz w:val="20"/>
+          <w:szCs w:val="20"/>
+          <w:shd w:val="clear" w:color="auto" w:fill="FFFFFF"/>
+        </w:rPr>
+      </w:pPr>
+      <w:r>
+        <w:rPr>
+          <w:rFonts w:ascii="Consolas" w:hAnsi="Consolas" w:cs="Gisha"/>
+          <w:sz w:val="20"/>
+          <w:szCs w:val="20"/>
+          <w:shd w:val="clear" w:color="auto" w:fill="FFFFFF"/>
+        </w:rPr>
+        <w:t xml:space="preserve">&gt;&gt;&gt; </w:t>
+      </w:r>
+      <w:proofErr w:type="spellStart"/>
+      <w:proofErr w:type="gramStart"/>
+      <w:r>
+        <w:rPr>
+          <w:rFonts w:ascii="Consolas" w:hAnsi="Consolas" w:cs="Gisha"/>
+          <w:sz w:val="20"/>
+          <w:szCs w:val="20"/>
+          <w:shd w:val="clear" w:color="auto" w:fill="FFFFFF"/>
+        </w:rPr>
+        <w:t>def</w:t>
+      </w:r>
+      <w:proofErr w:type="spellEnd"/>
+      <w:proofErr w:type="gramEnd"/>
+      <w:r>
+        <w:rPr>
+          <w:rFonts w:ascii="Consolas" w:hAnsi="Consolas" w:cs="Gisha"/>
+          <w:sz w:val="20"/>
+          <w:szCs w:val="20"/>
+          <w:shd w:val="clear" w:color="auto" w:fill="FFFFFF"/>
+        </w:rPr>
+        <w:t xml:space="preserve"> </w:t>
+      </w:r>
+      <w:proofErr w:type="spellStart"/>
+      <w:r>
+        <w:rPr>
+          <w:rFonts w:ascii="Consolas" w:hAnsi="Consolas" w:cs="Gisha"/>
+          <w:sz w:val="20"/>
+          <w:szCs w:val="20"/>
+          <w:shd w:val="clear" w:color="auto" w:fill="FFFFFF"/>
+        </w:rPr>
+        <w:t>myfunc</w:t>
+      </w:r>
+      <w:proofErr w:type="spellEnd"/>
+      <w:r>
+        <w:rPr>
+          <w:rFonts w:ascii="Consolas" w:hAnsi="Consolas" w:cs="Gisha"/>
+          <w:sz w:val="20"/>
+          <w:szCs w:val="20"/>
+          <w:shd w:val="clear" w:color="auto" w:fill="FFFFFF"/>
+        </w:rPr>
+        <w:t>(n):</w:t>
+      </w:r>
+      <w:r>
+        <w:rPr>
+          <w:rFonts w:ascii="Consolas" w:hAnsi="Consolas" w:cs="Gisha"/>
+          <w:sz w:val="20"/>
+          <w:szCs w:val="20"/>
+          <w:shd w:val="clear" w:color="auto" w:fill="FFFFFF"/>
+        </w:rPr>
+        <w:br/>
+      </w:r>
+      <w:r>
+        <w:rPr>
+          <w:rFonts w:ascii="Consolas" w:hAnsi="Consolas" w:cs="Gisha"/>
+          <w:sz w:val="20"/>
+          <w:szCs w:val="20"/>
+          <w:shd w:val="clear" w:color="auto" w:fill="FFFFFF"/>
+        </w:rPr>
+        <w:t>...   return lambda a : a * n</w:t>
+      </w:r>
+      <w:r>
+        <w:rPr>
+          <w:rFonts w:ascii="Consolas" w:hAnsi="Consolas" w:cs="Gisha"/>
+          <w:sz w:val="20"/>
+          <w:szCs w:val="20"/>
+          <w:shd w:val="clear" w:color="auto" w:fill="FFFFFF"/>
+        </w:rPr>
+        <w:br/>
+      </w:r>
+      <w:r>
+        <w:rPr>
+          <w:rFonts w:ascii="Consolas" w:hAnsi="Consolas" w:cs="Gisha"/>
+          <w:sz w:val="20"/>
+          <w:szCs w:val="20"/>
+          <w:shd w:val="clear" w:color="auto" w:fill="FFFFFF"/>
+        </w:rPr>
+        <w:t>...</w:t>
+      </w:r>
+      <w:r>
+        <w:rPr>
+          <w:rFonts w:ascii="Consolas" w:hAnsi="Consolas" w:cs="Gisha"/>
+          <w:sz w:val="20"/>
+          <w:szCs w:val="20"/>
+          <w:shd w:val="clear" w:color="auto" w:fill="FFFFFF"/>
+        </w:rPr>
+        <w:br/>
+      </w:r>
+      <w:r>
+        <w:rPr>
+          <w:rFonts w:ascii="Consolas" w:hAnsi="Consolas" w:cs="Gisha"/>
+          <w:sz w:val="20"/>
+          <w:szCs w:val="20"/>
+          <w:shd w:val="clear" w:color="auto" w:fill="FFFFFF"/>
+        </w:rPr>
+        <w:t xml:space="preserve">&gt;&gt;&gt; </w:t>
+      </w:r>
+      <w:proofErr w:type="spellStart"/>
+      <w:r>
+        <w:rPr>
+          <w:rFonts w:ascii="Consolas" w:hAnsi="Consolas" w:cs="Gisha"/>
+          <w:sz w:val="20"/>
+          <w:szCs w:val="20"/>
+          <w:shd w:val="clear" w:color="auto" w:fill="FFFFFF"/>
+        </w:rPr>
+        <w:t>mydoubler</w:t>
+      </w:r>
+      <w:proofErr w:type="spellEnd"/>
+      <w:r>
+        <w:rPr>
+          <w:rFonts w:ascii="Consolas" w:hAnsi="Consolas" w:cs="Gisha"/>
+          <w:sz w:val="20"/>
+          <w:szCs w:val="20"/>
+          <w:shd w:val="clear" w:color="auto" w:fill="FFFFFF"/>
+        </w:rPr>
+        <w:t xml:space="preserve"> = </w:t>
+      </w:r>
+      <w:proofErr w:type="spellStart"/>
+      <w:r>
+        <w:rPr>
+          <w:rFonts w:ascii="Consolas" w:hAnsi="Consolas" w:cs="Gisha"/>
+          <w:sz w:val="20"/>
+          <w:szCs w:val="20"/>
+          <w:shd w:val="clear" w:color="auto" w:fill="FFFFFF"/>
+        </w:rPr>
+        <w:t>myfunc</w:t>
+      </w:r>
+      <w:proofErr w:type="spellEnd"/>
+      <w:r>
+        <w:rPr>
+          <w:rFonts w:ascii="Consolas" w:hAnsi="Consolas" w:cs="Gisha"/>
+          <w:sz w:val="20"/>
+          <w:szCs w:val="20"/>
+          <w:shd w:val="clear" w:color="auto" w:fill="FFFFFF"/>
+        </w:rPr>
+        <w:t>(2)</w:t>
+      </w:r>
+      <w:r>
+        <w:rPr>
+          <w:rFonts w:ascii="Consolas" w:hAnsi="Consolas" w:cs="Gisha"/>
+          <w:sz w:val="20"/>
+          <w:szCs w:val="20"/>
+          <w:shd w:val="clear" w:color="auto" w:fill="FFFFFF"/>
+        </w:rPr>
+        <w:br/>
+      </w:r>
+      <w:r>
+        <w:rPr>
+          <w:rFonts w:ascii="Consolas" w:hAnsi="Consolas" w:cs="Gisha"/>
+          <w:sz w:val="20"/>
+          <w:szCs w:val="20"/>
+          <w:shd w:val="clear" w:color="auto" w:fill="FFFFFF"/>
+        </w:rPr>
+        <w:t>&gt;&gt;&gt;</w:t>
+      </w:r>
+      <w:r>
+        <w:rPr>
+          <w:rFonts w:ascii="Consolas" w:hAnsi="Consolas" w:cs="Gisha"/>
+          <w:sz w:val="20"/>
+          <w:szCs w:val="20"/>
+          <w:shd w:val="clear" w:color="auto" w:fill="FFFFFF"/>
+        </w:rPr>
+        <w:br/>
+      </w:r>
+      <w:r>
+        <w:rPr>
+          <w:rFonts w:ascii="Consolas" w:hAnsi="Consolas" w:cs="Gisha"/>
+          <w:sz w:val="20"/>
+          <w:szCs w:val="20"/>
+          <w:shd w:val="clear" w:color="auto" w:fill="FFFFFF"/>
+        </w:rPr>
+        <w:t>&gt;&gt;&gt; print(</w:t>
+      </w:r>
+      <w:proofErr w:type="spellStart"/>
+      <w:r>
+        <w:rPr>
+          <w:rFonts w:ascii="Consolas" w:hAnsi="Consolas" w:cs="Gisha"/>
+          <w:sz w:val="20"/>
+          <w:szCs w:val="20"/>
+          <w:shd w:val="clear" w:color="auto" w:fill="FFFFFF"/>
+        </w:rPr>
+        <w:t>mydoubler</w:t>
+      </w:r>
+      <w:proofErr w:type="spellEnd"/>
+      <w:r>
+        <w:rPr>
+          <w:rFonts w:ascii="Consolas" w:hAnsi="Consolas" w:cs="Gisha"/>
+          <w:sz w:val="20"/>
+          <w:szCs w:val="20"/>
+          <w:shd w:val="clear" w:color="auto" w:fill="FFFFFF"/>
+        </w:rPr>
+        <w:t>(11))</w:t>
+      </w:r>
+      <w:r>
+        <w:rPr>
+          <w:rFonts w:ascii="Consolas" w:hAnsi="Consolas" w:cs="Gisha"/>
+          <w:sz w:val="20"/>
+          <w:szCs w:val="20"/>
+          <w:shd w:val="clear" w:color="auto" w:fill="FFFFFF"/>
+        </w:rPr>
+        <w:br/>
+      </w:r>
+      <w:r>
+        <w:rPr>
+          <w:rFonts w:ascii="Consolas" w:hAnsi="Consolas" w:cs="Gisha"/>
+          <w:color w:val="5F497A" w:themeColor="accent4" w:themeShade="BF"/>
+          <w:sz w:val="20"/>
+          <w:szCs w:val="20"/>
+          <w:shd w:val="clear" w:color="auto" w:fill="FFFFFF"/>
+        </w:rPr>
+        <w:t>22</w:t>
+      </w:r>
+    </w:p>
+    <w:p>
+      <w:pPr>
+        <w:rPr>
+          <w:rFonts w:ascii="Consolas" w:hAnsi="Consolas" w:cs="Gisha" w:hint="cs"/>
+          <w:shd w:val="clear" w:color="auto" w:fill="FFFFFF"/>
+          <w:rtl/>
+        </w:rPr>
+      </w:pPr>
+      <w:r>
+        <w:rPr>
+          <w:rFonts w:ascii="Consolas" w:hAnsi="Consolas" w:cs="Gisha" w:hint="cs"/>
+          <w:shd w:val="clear" w:color="auto" w:fill="FFFFFF"/>
+          <w:rtl/>
+        </w:rPr>
+        <w:t xml:space="preserve">או </w:t>
+      </w:r>
+      <w:r>
+        <w:rPr>
+          <w:rFonts w:ascii="Consolas" w:hAnsi="Consolas" w:cs="Gisha" w:hint="cs"/>
+          <w:shd w:val="clear" w:color="auto" w:fill="FFFFFF"/>
+          <w:rtl/>
+        </w:rPr>
+        <w:t>שנוכל להשתמש באותה פונקציה כתבנית לכמה פונקציות:</w:t>
+      </w:r>
+    </w:p>
+    <w:p>
+      <w:pPr>
+        <w:bidi w:val="0"/>
+        <w:rPr>
+          <w:rFonts w:ascii="Consolas" w:hAnsi="Consolas" w:cs="Gisha" w:hint="cs"/>
+          <w:shd w:val="clear" w:color="auto" w:fill="FFFFFF"/>
+          <w:rtl/>
+        </w:rPr>
+      </w:pPr>
+      <w:r>
+        <w:rPr>
+          <w:rFonts w:ascii="Consolas" w:hAnsi="Consolas" w:cs="Gisha"/>
+          <w:shd w:val="clear" w:color="auto" w:fill="FFFFFF"/>
+        </w:rPr>
+        <w:t xml:space="preserve">&gt;&gt;&gt; </w:t>
+      </w:r>
+      <w:proofErr w:type="spellStart"/>
+      <w:r>
+        <w:rPr>
+          <w:rFonts w:ascii="Consolas" w:hAnsi="Consolas" w:cs="Gisha"/>
+          <w:shd w:val="clear" w:color="auto" w:fill="FFFFFF"/>
+        </w:rPr>
+        <w:t>def</w:t>
+      </w:r>
+      <w:proofErr w:type="spellEnd"/>
+      <w:r>
+        <w:rPr>
+          <w:rFonts w:ascii="Consolas" w:hAnsi="Consolas" w:cs="Gisha"/>
+          <w:shd w:val="clear" w:color="auto" w:fill="FFFFFF"/>
+        </w:rPr>
+        <w:t xml:space="preserve"> </w:t>
+      </w:r>
+      <w:proofErr w:type="spellStart"/>
+      <w:r>
+        <w:rPr>
+          <w:rFonts w:ascii="Consolas" w:hAnsi="Consolas" w:cs="Gisha"/>
+          <w:shd w:val="clear" w:color="auto" w:fill="FFFFFF"/>
+        </w:rPr>
+        <w:t>myfunc</w:t>
+      </w:r>
+      <w:proofErr w:type="spellEnd"/>
+      <w:r>
+        <w:rPr>
+          <w:rFonts w:ascii="Consolas" w:hAnsi="Consolas" w:cs="Gisha"/>
+          <w:shd w:val="clear" w:color="auto" w:fill="FFFFFF"/>
+        </w:rPr>
+        <w:t>(n):</w:t>
+      </w:r>
+      <w:r>
+        <w:rPr>
+          <w:rFonts w:ascii="Consolas" w:hAnsi="Consolas" w:cs="Gisha"/>
+          <w:shd w:val="clear" w:color="auto" w:fill="FFFFFF"/>
+        </w:rPr>
+        <w:br/>
+      </w:r>
+      <w:r>
+        <w:rPr>
+          <w:rFonts w:ascii="Consolas" w:hAnsi="Consolas" w:cs="Gisha"/>
+          <w:shd w:val="clear" w:color="auto" w:fill="FFFFFF"/>
+        </w:rPr>
+        <w:t>...   return lambda a : a * n</w:t>
+      </w:r>
+      <w:r>
+        <w:rPr>
+          <w:rFonts w:ascii="Consolas" w:hAnsi="Consolas" w:cs="Gisha"/>
+          <w:shd w:val="clear" w:color="auto" w:fill="FFFFFF"/>
+        </w:rPr>
+        <w:br/>
+      </w:r>
+      <w:r>
+        <w:rPr>
+          <w:rFonts w:ascii="Consolas" w:hAnsi="Consolas" w:cs="Gisha"/>
+          <w:shd w:val="clear" w:color="auto" w:fill="FFFFFF"/>
+        </w:rPr>
+        <w:t>...</w:t>
+      </w:r>
+      <w:r>
+        <w:rPr>
+          <w:rFonts w:ascii="Consolas" w:hAnsi="Consolas" w:cs="Gisha"/>
+          <w:shd w:val="clear" w:color="auto" w:fill="FFFFFF"/>
+        </w:rPr>
+        <w:br/>
+      </w:r>
+      <w:r>
+        <w:rPr>
+          <w:rFonts w:ascii="Consolas" w:hAnsi="Consolas" w:cs="Gisha"/>
+          <w:shd w:val="clear" w:color="auto" w:fill="FFFFFF"/>
+        </w:rPr>
+        <w:t xml:space="preserve">&gt;&gt;&gt; </w:t>
+      </w:r>
+      <w:proofErr w:type="spellStart"/>
+      <w:r>
+        <w:rPr>
+          <w:rFonts w:ascii="Consolas" w:hAnsi="Consolas" w:cs="Gisha"/>
+          <w:shd w:val="clear" w:color="auto" w:fill="FFFFFF"/>
+        </w:rPr>
+        <w:t>mydoubler</w:t>
+      </w:r>
+      <w:proofErr w:type="spellEnd"/>
+      <w:r>
+        <w:rPr>
+          <w:rFonts w:ascii="Consolas" w:hAnsi="Consolas" w:cs="Gisha"/>
+          <w:shd w:val="clear" w:color="auto" w:fill="FFFFFF"/>
+        </w:rPr>
+        <w:t xml:space="preserve"> = </w:t>
+      </w:r>
+      <w:proofErr w:type="spellStart"/>
+      <w:r>
+        <w:rPr>
+          <w:rFonts w:ascii="Consolas" w:hAnsi="Consolas" w:cs="Gisha"/>
+          <w:shd w:val="clear" w:color="auto" w:fill="FFFFFF"/>
+        </w:rPr>
+        <w:t>myfunc</w:t>
+      </w:r>
+      <w:proofErr w:type="spellEnd"/>
+      <w:r>
+        <w:rPr>
+          <w:rFonts w:ascii="Consolas" w:hAnsi="Consolas" w:cs="Gisha"/>
+          <w:shd w:val="clear" w:color="auto" w:fill="FFFFFF"/>
+        </w:rPr>
+        <w:t>(2)</w:t>
+      </w:r>
+      <w:r>
+        <w:rPr>
+          <w:rFonts w:ascii="Consolas" w:hAnsi="Consolas" w:cs="Gisha"/>
+          <w:shd w:val="clear" w:color="auto" w:fill="FFFFFF"/>
+        </w:rPr>
+        <w:br/>
+      </w:r>
+      <w:r>
+        <w:rPr>
+          <w:rFonts w:ascii="Consolas" w:hAnsi="Consolas" w:cs="Gisha"/>
+          <w:shd w:val="clear" w:color="auto" w:fill="FFFFFF"/>
+        </w:rPr>
+        <w:t xml:space="preserve">&gt;&gt;&gt; </w:t>
+      </w:r>
+      <w:proofErr w:type="spellStart"/>
+      <w:r>
+        <w:rPr>
+          <w:rFonts w:ascii="Consolas" w:hAnsi="Consolas" w:cs="Gisha"/>
+          <w:shd w:val="clear" w:color="auto" w:fill="FFFFFF"/>
+        </w:rPr>
+        <w:t>mytripler</w:t>
+      </w:r>
+      <w:proofErr w:type="spellEnd"/>
+      <w:r>
+        <w:rPr>
+          <w:rFonts w:ascii="Consolas" w:hAnsi="Consolas" w:cs="Gisha"/>
+          <w:shd w:val="clear" w:color="auto" w:fill="FFFFFF"/>
+        </w:rPr>
+        <w:t xml:space="preserve"> = </w:t>
+      </w:r>
+      <w:proofErr w:type="spellStart"/>
+      <w:r>
+        <w:rPr>
+          <w:rFonts w:ascii="Consolas" w:hAnsi="Consolas" w:cs="Gisha"/>
+          <w:shd w:val="clear" w:color="auto" w:fill="FFFFFF"/>
+        </w:rPr>
+        <w:t>myfunc</w:t>
+      </w:r>
+      <w:proofErr w:type="spellEnd"/>
+      <w:r>
+        <w:rPr>
+          <w:rFonts w:ascii="Consolas" w:hAnsi="Consolas" w:cs="Gisha"/>
+          <w:shd w:val="clear" w:color="auto" w:fill="FFFFFF"/>
+        </w:rPr>
+        <w:t>(3)</w:t>
+      </w:r>
+      <w:r>
+        <w:rPr>
+          <w:rFonts w:ascii="Consolas" w:hAnsi="Consolas" w:cs="Gisha"/>
+          <w:shd w:val="clear" w:color="auto" w:fill="FFFFFF"/>
+        </w:rPr>
+        <w:br/>
+      </w:r>
+      <w:r>
+        <w:rPr>
+          <w:rFonts w:ascii="Consolas" w:hAnsi="Consolas" w:cs="Gisha"/>
+          <w:shd w:val="clear" w:color="auto" w:fill="FFFFFF"/>
+        </w:rPr>
+        <w:t>&gt;&gt;&gt; print(</w:t>
+      </w:r>
+      <w:proofErr w:type="spellStart"/>
+      <w:r>
+        <w:rPr>
+          <w:rFonts w:ascii="Consolas" w:hAnsi="Consolas" w:cs="Gisha"/>
+          <w:shd w:val="clear" w:color="auto" w:fill="FFFFFF"/>
+        </w:rPr>
+        <w:t>mydoubler</w:t>
+      </w:r>
+      <w:proofErr w:type="spellEnd"/>
+      <w:r>
+        <w:rPr>
+          <w:rFonts w:ascii="Consolas" w:hAnsi="Consolas" w:cs="Gisha"/>
+          <w:shd w:val="clear" w:color="auto" w:fill="FFFFFF"/>
+        </w:rPr>
+        <w:t>(11))</w:t>
+      </w:r>
+      <w:r>
+        <w:rPr>
+          <w:rFonts w:ascii="Consolas" w:hAnsi="Consolas" w:cs="Gisha"/>
+          <w:shd w:val="clear" w:color="auto" w:fill="FFFFFF"/>
+        </w:rPr>
+        <w:br/>
+      </w:r>
+      <w:r>
+        <w:rPr>
+          <w:rFonts w:ascii="Consolas" w:hAnsi="Consolas" w:cs="Gisha"/>
+          <w:color w:val="5F497A" w:themeColor="accent4" w:themeShade="BF"/>
+          <w:shd w:val="clear" w:color="auto" w:fill="FFFFFF"/>
+        </w:rPr>
+        <w:t>22</w:t>
+      </w:r>
+      <w:r>
+        <w:rPr>
+          <w:rFonts w:ascii="Consolas" w:hAnsi="Consolas" w:cs="Gisha"/>
+          <w:shd w:val="clear" w:color="auto" w:fill="FFFFFF"/>
+        </w:rPr>
+        <w:br/>
+      </w:r>
+      <w:r>
+        <w:rPr>
+          <w:rFonts w:ascii="Consolas" w:hAnsi="Consolas" w:cs="Gisha"/>
+          <w:shd w:val="clear" w:color="auto" w:fill="FFFFFF"/>
+        </w:rPr>
+        <w:t>&gt;&gt;&gt; print(</w:t>
+      </w:r>
+      <w:proofErr w:type="spellStart"/>
+      <w:r>
+        <w:rPr>
+          <w:rFonts w:ascii="Consolas" w:hAnsi="Consolas" w:cs="Gisha"/>
+          <w:shd w:val="clear" w:color="auto" w:fill="FFFFFF"/>
+        </w:rPr>
+        <w:t>mytripler</w:t>
+      </w:r>
+      <w:proofErr w:type="spellEnd"/>
+      <w:r>
+        <w:rPr>
+          <w:rFonts w:ascii="Consolas" w:hAnsi="Consolas" w:cs="Gisha"/>
+          <w:shd w:val="clear" w:color="auto" w:fill="FFFFFF"/>
+        </w:rPr>
+        <w:t>(11))</w:t>
+      </w:r>
+      <w:r>
+        <w:rPr>
+          <w:rFonts w:ascii="Consolas" w:hAnsi="Consolas" w:cs="Gisha"/>
+          <w:shd w:val="clear" w:color="auto" w:fill="FFFFFF"/>
+        </w:rPr>
+        <w:br/>
+      </w:r>
+      <w:r>
+        <w:rPr>
+          <w:rFonts w:ascii="Consolas" w:hAnsi="Consolas" w:cs="Gisha"/>
+          <w:color w:val="5F497A" w:themeColor="accent4" w:themeShade="BF"/>
+          <w:shd w:val="clear" w:color="auto" w:fill="FFFFFF"/>
+        </w:rPr>
+        <w:t>33</w:t>
+      </w:r>
+      <w:bookmarkStart w:id="0" w:name="_GoBack"/>
+      <w:bookmarkEnd w:id="0"/>
+    </w:p>
+    <w:p>
+      <w:pPr>
+        <w:rPr>
+          <w:rFonts w:cs="Gisha" w:hint="cs"/>
+          <w:rtl/>
+        </w:rPr>
+      </w:pPr>
+      <w:r>
+        <w:rPr>
+          <w:rFonts w:cs="Gisha" w:hint="cs"/>
+          <w:rtl/>
+        </w:rPr>
+        <w:t xml:space="preserve"> </w:t>
+      </w:r>
+    </w:p>
+    <w:p>
+      <w:pPr>
+        <w:rPr>
+          <w:rFonts w:cs="Gisha"/>
+          <w:rtl/>
+        </w:rPr>
+      </w:pPr>
+    </w:p>
+    <w:p>
+      <w:pPr>
+        <w:rPr>
+          <w:rFonts w:cs="Gisha" w:hint="cs"/>
+          <w:rtl/>
+        </w:rPr>
+      </w:pPr>
       <w:r>
         <w:rPr>
           <w:rFonts w:cs="Gisha" w:hint="cs"/>
@@ -38696,6 +41118,27 @@
           <w:iCs/>
           <w:rtl/>
         </w:rPr>
+        <w:t xml:space="preserve">פונקציות </w:t>
+      </w:r>
+      <w:r>
+        <w:rPr>
+          <w:rFonts w:cs="Gisha"/>
+          <w:b/>
+          <w:bCs/>
+          <w:i/>
+          <w:iCs/>
+        </w:rPr>
+        <w:t>build-in</w:t>
+      </w:r>
+      <w:r>
+        <w:rPr>
+          <w:rFonts w:cs="Gisha" w:hint="cs"/>
+          <w:b/>
+          <w:bCs/>
+          <w:i/>
+          <w:iCs/>
+          <w:rtl/>
+        </w:rPr>
         <w:t xml:space="preserve"> בפייתון- </w:t>
       </w:r>
       <w:r>
@@ -38733,6 +41176,31 @@
         </w:rPr>
         <w:br/>
       </w:r>
+    </w:p>
+    <w:p>
+      <w:pPr>
+        <w:rPr>
+          <w:rFonts w:cs="Gisha" w:hint="cs"/>
+          <w:rtl/>
+        </w:rPr>
+      </w:pPr>
+      <w:r>
+        <w:rPr>
+          <w:rFonts w:cs="Gisha" w:hint="cs"/>
+          <w:rtl/>
+        </w:rPr>
+        <w:t xml:space="preserve">פונקציות קלט ופלט- </w:t>
+      </w:r>
+    </w:p>
+    <w:p>
+      <w:pPr>
+        <w:rPr>
+          <w:rFonts w:hint="cs"/>
+          <w:sz w:val="20"/>
+          <w:szCs w:val="20"/>
+          <w:rtl/>
+        </w:rPr>
+      </w:pPr>
       <w:r>
         <w:rPr>
           <w:rFonts w:cs="Gisha"/>
@@ -38874,6 +41342,7 @@
           <w:rFonts w:cs="Gisha" w:hint="cs"/>
           <w:rtl/>
         </w:rPr>
+        <w:lastRenderedPageBreak/>
         <w:t xml:space="preserve">חלק </w:t>
       </w:r>
       <w:proofErr w:type="spellStart"/>
@@ -39204,6 +41673,72 @@
       </w:r>
       <w:r>
         <w:rPr>
+          <w:rtl/>
+        </w:rPr>
+        <w:br/>
+      </w:r>
+      <w:r>
+        <w:rPr>
+          <w:rFonts w:hint="cs"/>
+          <w:rtl/>
+        </w:rPr>
+        <w:t xml:space="preserve">הפונקציה </w:t>
+      </w:r>
+      <w:proofErr w:type="spellStart"/>
+      <w:r>
+        <w:t>divmod</w:t>
+      </w:r>
+      <w:proofErr w:type="spellEnd"/>
+      <w:r>
+        <w:t>()</w:t>
+      </w:r>
+      <w:r>
+        <w:rPr>
+          <w:rFonts w:hint="cs"/>
+          <w:rtl/>
+        </w:rPr>
+        <w:t xml:space="preserve"> מקבלת שני מספרים ומחזירה את החלוקה בערך תחתון, ושארית החלוקה שלהם </w:t>
+      </w:r>
+      <w:r>
+        <w:rPr>
+          <w:rtl/>
+        </w:rPr>
+        <w:br/>
+      </w:r>
+      <w:r>
+        <w:rPr>
+          <w:rFonts w:hint="cs"/>
+          <w:rtl/>
+        </w:rPr>
+        <w:t xml:space="preserve">למשל </w:t>
+      </w:r>
+      <w:r>
+        <w:br/>
+        <w:t>.</w:t>
+      </w:r>
+      <w:proofErr w:type="spellStart"/>
+      <w:r>
+        <w:t>divmod</w:t>
+      </w:r>
+      <w:proofErr w:type="spellEnd"/>
+      <w:r>
+        <w:t>(5,6)==(0,5)</w:t>
+      </w:r>
+      <w:r>
+        <w:rPr>
+          <w:rFonts w:hint="cs"/>
+          <w:rtl/>
+        </w:rPr>
+        <w:t xml:space="preserve"> </w:t>
+      </w:r>
+      <w:r>
+        <w:rPr>
+          <w:rtl/>
+        </w:rPr>
+        <w:br/>
+      </w:r>
+      <w:r>
+        <w:rPr>
           <w:rFonts w:hint="cs"/>
           <w:rtl/>
         </w:rPr>
@@ -39280,6 +41815,32 @@
           <w:rFonts w:hint="cs"/>
           <w:rtl/>
         </w:rPr>
+        <w:t xml:space="preserve"> גם פונקציות על אוספים אפשר לחלק לשתי סוגים עיקריים: אלה שמחזירים ערך בודד, ואלא שמחזירים אוסף במקום: </w:t>
+      </w:r>
+      <w:r>
+        <w:rPr>
+          <w:rtl/>
+        </w:rPr>
+        <w:br/>
+      </w:r>
+      <w:r>
+        <w:rPr>
+          <w:rFonts w:hint="cs"/>
+          <w:rtl/>
+        </w:rPr>
+        <w:t>ערך בודד:</w:t>
+      </w:r>
+      <w:r>
+        <w:rPr>
+          <w:rtl/>
+        </w:rPr>
+        <w:br/>
+      </w:r>
+      <w:r>
+        <w:rPr>
+          <w:rFonts w:hint="cs"/>
+          <w:rtl/>
+        </w:rPr>
         <w:t xml:space="preserve"> </w:t>
       </w:r>
       <w:r>
@@ -39495,25 +42056,1474 @@
           <w:rFonts w:hint="cs"/>
           <w:rtl/>
         </w:rPr>
-        <w:t xml:space="preserve">מחזיר את אורך המחרוזת. </w:t>
-      </w:r>
-      <w:r>
-        <w:rPr>
-          <w:rtl/>
-        </w:rPr>
-        <w:br/>
-      </w:r>
-      <w:r>
-        <w:rPr>
-          <w:rtl/>
-        </w:rPr>
-        <w:br/>
-      </w:r>
-      <w:r>
-        <w:rPr>
-          <w:rtl/>
-        </w:rPr>
-        <w:br/>
+        <w:t>מחזיר את אורך המחרוזת.</w:t>
+      </w:r>
+      <w:r>
+        <w:rPr>
+          <w:rtl/>
+        </w:rPr>
+        <w:br/>
+      </w:r>
+      <w:r>
+        <w:rPr>
+          <w:rtl/>
+        </w:rPr>
+        <w:br/>
+      </w:r>
+      <w:r>
+        <w:rPr>
+          <w:rFonts w:hint="cs"/>
+          <w:rtl/>
+        </w:rPr>
+        <w:t>מחזיר אוסף:</w:t>
+      </w:r>
+      <w:r>
+        <w:rPr>
+          <w:rtl/>
+        </w:rPr>
+        <w:br/>
+      </w:r>
+      <w:r>
+        <w:rPr>
+          <w:rFonts w:hint="cs"/>
+          <w:rtl/>
+        </w:rPr>
+        <w:t xml:space="preserve">הפונקציה </w:t>
+      </w:r>
+      <w:r>
+        <w:t>filter</w:t>
+      </w:r>
+      <w:r>
+        <w:rPr>
+          <w:rFonts w:hint="cs"/>
+          <w:rtl/>
+        </w:rPr>
+        <w:t xml:space="preserve"> מקבלת אוסף ופונקציה בוליאנית למיון, ומחזירה אלו איברים באוסף מקיימים את התנאי: </w:t>
+      </w:r>
+    </w:p>
+    <w:p>
+      <w:pPr>
+        <w:bidi w:val="0"/>
+        <w:rPr>
+          <w:rFonts w:ascii="Consolas" w:hAnsi="Consolas" w:cs="Consolas"/>
+          <w:sz w:val="20"/>
+          <w:szCs w:val="20"/>
+        </w:rPr>
+      </w:pPr>
+      <w:r>
+        <w:rPr>
+          <w:rFonts w:ascii="Consolas" w:hAnsi="Consolas" w:cs="Consolas"/>
+          <w:sz w:val="20"/>
+          <w:szCs w:val="20"/>
+        </w:rPr>
+        <w:t xml:space="preserve">&gt;&gt;&gt; </w:t>
+      </w:r>
+      <w:proofErr w:type="gramStart"/>
+      <w:r>
+        <w:rPr>
+          <w:rFonts w:ascii="Consolas" w:hAnsi="Consolas" w:cs="Consolas"/>
+          <w:sz w:val="20"/>
+          <w:szCs w:val="20"/>
+        </w:rPr>
+        <w:t>ages</w:t>
+      </w:r>
+      <w:proofErr w:type="gramEnd"/>
+      <w:r>
+        <w:rPr>
+          <w:rFonts w:ascii="Consolas" w:hAnsi="Consolas" w:cs="Consolas"/>
+          <w:sz w:val="20"/>
+          <w:szCs w:val="20"/>
+        </w:rPr>
+        <w:t xml:space="preserve"> = [5, 12, 17, 18, 24, 32]</w:t>
+      </w:r>
+      <w:r>
+        <w:rPr>
+          <w:rFonts w:ascii="Consolas" w:hAnsi="Consolas" w:cs="Consolas"/>
+          <w:sz w:val="20"/>
+          <w:szCs w:val="20"/>
+        </w:rPr>
+        <w:br/>
+      </w:r>
+      <w:r>
+        <w:rPr>
+          <w:rFonts w:ascii="Consolas" w:hAnsi="Consolas" w:cs="Consolas"/>
+          <w:sz w:val="20"/>
+          <w:szCs w:val="20"/>
+        </w:rPr>
+        <w:t>&gt;&gt;&gt;</w:t>
+      </w:r>
+      <w:r>
+        <w:rPr>
+          <w:rFonts w:ascii="Consolas" w:hAnsi="Consolas" w:cs="Consolas"/>
+          <w:sz w:val="20"/>
+          <w:szCs w:val="20"/>
+        </w:rPr>
+        <w:br/>
+      </w:r>
+      <w:r>
+        <w:rPr>
+          <w:rFonts w:ascii="Consolas" w:hAnsi="Consolas" w:cs="Consolas"/>
+          <w:sz w:val="20"/>
+          <w:szCs w:val="20"/>
+        </w:rPr>
+        <w:t xml:space="preserve">&gt;&gt;&gt; </w:t>
+      </w:r>
+      <w:proofErr w:type="spellStart"/>
+      <w:r>
+        <w:rPr>
+          <w:rFonts w:ascii="Consolas" w:hAnsi="Consolas" w:cs="Consolas"/>
+          <w:sz w:val="20"/>
+          <w:szCs w:val="20"/>
+        </w:rPr>
+        <w:t>def</w:t>
+      </w:r>
+      <w:proofErr w:type="spellEnd"/>
+      <w:r>
+        <w:rPr>
+          <w:rFonts w:ascii="Consolas" w:hAnsi="Consolas" w:cs="Consolas"/>
+          <w:sz w:val="20"/>
+          <w:szCs w:val="20"/>
+        </w:rPr>
+        <w:t xml:space="preserve"> </w:t>
+      </w:r>
+      <w:proofErr w:type="spellStart"/>
+      <w:r>
+        <w:rPr>
+          <w:rFonts w:ascii="Consolas" w:hAnsi="Consolas" w:cs="Consolas"/>
+          <w:sz w:val="20"/>
+          <w:szCs w:val="20"/>
+        </w:rPr>
+        <w:t>myFunc</w:t>
+      </w:r>
+      <w:proofErr w:type="spellEnd"/>
+      <w:r>
+        <w:rPr>
+          <w:rFonts w:ascii="Consolas" w:hAnsi="Consolas" w:cs="Consolas"/>
+          <w:sz w:val="20"/>
+          <w:szCs w:val="20"/>
+        </w:rPr>
+        <w:t>(x):</w:t>
+      </w:r>
+      <w:r>
+        <w:rPr>
+          <w:rFonts w:ascii="Consolas" w:hAnsi="Consolas" w:cs="Consolas"/>
+          <w:sz w:val="20"/>
+          <w:szCs w:val="20"/>
+        </w:rPr>
+        <w:br/>
+      </w:r>
+      <w:r>
+        <w:rPr>
+          <w:rFonts w:ascii="Consolas" w:hAnsi="Consolas" w:cs="Consolas"/>
+          <w:sz w:val="20"/>
+          <w:szCs w:val="20"/>
+        </w:rPr>
+        <w:t>...   if x &lt; 18:</w:t>
+      </w:r>
+      <w:r>
+        <w:rPr>
+          <w:rFonts w:ascii="Consolas" w:hAnsi="Consolas" w:cs="Consolas"/>
+          <w:sz w:val="20"/>
+          <w:szCs w:val="20"/>
+        </w:rPr>
+        <w:br/>
+      </w:r>
+      <w:r>
+        <w:rPr>
+          <w:rFonts w:ascii="Consolas" w:hAnsi="Consolas" w:cs="Consolas"/>
+          <w:sz w:val="20"/>
+          <w:szCs w:val="20"/>
+        </w:rPr>
+        <w:t>...     return False</w:t>
+      </w:r>
+      <w:r>
+        <w:rPr>
+          <w:rFonts w:ascii="Consolas" w:hAnsi="Consolas" w:cs="Consolas"/>
+          <w:sz w:val="20"/>
+          <w:szCs w:val="20"/>
+        </w:rPr>
+        <w:br/>
+      </w:r>
+      <w:r>
+        <w:rPr>
+          <w:rFonts w:ascii="Consolas" w:hAnsi="Consolas" w:cs="Consolas"/>
+          <w:sz w:val="20"/>
+          <w:szCs w:val="20"/>
+        </w:rPr>
+        <w:t>...   else:</w:t>
+      </w:r>
+      <w:r>
+        <w:rPr>
+          <w:rFonts w:ascii="Consolas" w:hAnsi="Consolas" w:cs="Consolas"/>
+          <w:sz w:val="20"/>
+          <w:szCs w:val="20"/>
+        </w:rPr>
+        <w:br/>
+      </w:r>
+      <w:r>
+        <w:rPr>
+          <w:rFonts w:ascii="Consolas" w:hAnsi="Consolas" w:cs="Consolas"/>
+          <w:sz w:val="20"/>
+          <w:szCs w:val="20"/>
+        </w:rPr>
+        <w:t>...     return True</w:t>
+      </w:r>
+      <w:r>
+        <w:rPr>
+          <w:rFonts w:ascii="Consolas" w:hAnsi="Consolas" w:cs="Consolas"/>
+          <w:sz w:val="20"/>
+          <w:szCs w:val="20"/>
+        </w:rPr>
+        <w:br/>
+      </w:r>
+      <w:r>
+        <w:rPr>
+          <w:rFonts w:ascii="Consolas" w:hAnsi="Consolas" w:cs="Consolas"/>
+          <w:sz w:val="20"/>
+          <w:szCs w:val="20"/>
+        </w:rPr>
+        <w:t>...</w:t>
+      </w:r>
+      <w:r>
+        <w:rPr>
+          <w:rFonts w:ascii="Consolas" w:hAnsi="Consolas" w:cs="Consolas"/>
+          <w:sz w:val="20"/>
+          <w:szCs w:val="20"/>
+        </w:rPr>
+        <w:br/>
+      </w:r>
+      <w:r>
+        <w:rPr>
+          <w:rFonts w:ascii="Consolas" w:hAnsi="Consolas" w:cs="Consolas"/>
+          <w:sz w:val="20"/>
+          <w:szCs w:val="20"/>
+        </w:rPr>
+        <w:t>&gt;&gt;&gt; adults = filter(</w:t>
+      </w:r>
+      <w:proofErr w:type="spellStart"/>
+      <w:r>
+        <w:rPr>
+          <w:rFonts w:ascii="Consolas" w:hAnsi="Consolas" w:cs="Consolas"/>
+          <w:sz w:val="20"/>
+          <w:szCs w:val="20"/>
+        </w:rPr>
+        <w:t>myFunc</w:t>
+      </w:r>
+      <w:proofErr w:type="spellEnd"/>
+      <w:r>
+        <w:rPr>
+          <w:rFonts w:ascii="Consolas" w:hAnsi="Consolas" w:cs="Consolas"/>
+          <w:sz w:val="20"/>
+          <w:szCs w:val="20"/>
+        </w:rPr>
+        <w:t>, ages)</w:t>
+      </w:r>
+      <w:r>
+        <w:rPr>
+          <w:rFonts w:ascii="Consolas" w:hAnsi="Consolas" w:cs="Consolas"/>
+          <w:sz w:val="20"/>
+          <w:szCs w:val="20"/>
+        </w:rPr>
+        <w:br/>
+      </w:r>
+      <w:r>
+        <w:rPr>
+          <w:rFonts w:ascii="Consolas" w:hAnsi="Consolas" w:cs="Consolas"/>
+          <w:sz w:val="20"/>
+          <w:szCs w:val="20"/>
+        </w:rPr>
+        <w:t>&gt;&gt;&gt;</w:t>
+      </w:r>
+      <w:r>
+        <w:rPr>
+          <w:rFonts w:ascii="Consolas" w:hAnsi="Consolas" w:cs="Consolas"/>
+          <w:sz w:val="20"/>
+          <w:szCs w:val="20"/>
+        </w:rPr>
+        <w:br/>
+      </w:r>
+      <w:r>
+        <w:rPr>
+          <w:rFonts w:ascii="Consolas" w:hAnsi="Consolas" w:cs="Consolas"/>
+          <w:sz w:val="20"/>
+          <w:szCs w:val="20"/>
+        </w:rPr>
+        <w:t>&gt;&gt;&gt; for x in adults:</w:t>
+      </w:r>
+      <w:r>
+        <w:rPr>
+          <w:rFonts w:ascii="Consolas" w:hAnsi="Consolas" w:cs="Consolas"/>
+          <w:sz w:val="20"/>
+          <w:szCs w:val="20"/>
+        </w:rPr>
+        <w:br/>
+      </w:r>
+      <w:r>
+        <w:rPr>
+          <w:rFonts w:ascii="Consolas" w:hAnsi="Consolas" w:cs="Consolas"/>
+          <w:sz w:val="20"/>
+          <w:szCs w:val="20"/>
+        </w:rPr>
+        <w:t>...   print(x)</w:t>
+      </w:r>
+      <w:r>
+        <w:rPr>
+          <w:rFonts w:ascii="Consolas" w:hAnsi="Consolas" w:cs="Consolas"/>
+          <w:sz w:val="20"/>
+          <w:szCs w:val="20"/>
+        </w:rPr>
+        <w:br/>
+      </w:r>
+      <w:r>
+        <w:rPr>
+          <w:rFonts w:ascii="Consolas" w:hAnsi="Consolas" w:cs="Consolas"/>
+          <w:sz w:val="20"/>
+          <w:szCs w:val="20"/>
+        </w:rPr>
+        <w:t>...</w:t>
+      </w:r>
+      <w:r>
+        <w:rPr>
+          <w:rFonts w:ascii="Consolas" w:hAnsi="Consolas" w:cs="Consolas"/>
+          <w:sz w:val="20"/>
+          <w:szCs w:val="20"/>
+        </w:rPr>
+        <w:br/>
+      </w:r>
+      <w:r>
+        <w:rPr>
+          <w:rFonts w:ascii="Consolas" w:hAnsi="Consolas" w:cs="Consolas"/>
+          <w:color w:val="5F497A" w:themeColor="accent4" w:themeShade="BF"/>
+          <w:sz w:val="20"/>
+          <w:szCs w:val="20"/>
+        </w:rPr>
+        <w:t>18</w:t>
+      </w:r>
+      <w:r>
+        <w:rPr>
+          <w:rFonts w:ascii="Consolas" w:hAnsi="Consolas" w:cs="Consolas"/>
+          <w:color w:val="5F497A" w:themeColor="accent4" w:themeShade="BF"/>
+          <w:sz w:val="20"/>
+          <w:szCs w:val="20"/>
+        </w:rPr>
+        <w:br/>
+      </w:r>
+      <w:r>
+        <w:rPr>
+          <w:rFonts w:ascii="Consolas" w:hAnsi="Consolas" w:cs="Consolas"/>
+          <w:color w:val="5F497A" w:themeColor="accent4" w:themeShade="BF"/>
+          <w:sz w:val="20"/>
+          <w:szCs w:val="20"/>
+        </w:rPr>
+        <w:t>24</w:t>
+      </w:r>
+      <w:r>
+        <w:rPr>
+          <w:rFonts w:ascii="Consolas" w:hAnsi="Consolas" w:cs="Consolas"/>
+          <w:color w:val="5F497A" w:themeColor="accent4" w:themeShade="BF"/>
+          <w:sz w:val="20"/>
+          <w:szCs w:val="20"/>
+        </w:rPr>
+        <w:br/>
+      </w:r>
+      <w:r>
+        <w:rPr>
+          <w:rFonts w:ascii="Consolas" w:hAnsi="Consolas" w:cs="Consolas"/>
+          <w:color w:val="5F497A" w:themeColor="accent4" w:themeShade="BF"/>
+          <w:sz w:val="20"/>
+          <w:szCs w:val="20"/>
+        </w:rPr>
+        <w:t>32</w:t>
+      </w:r>
+    </w:p>
+    <w:p>
+      <w:pPr>
+        <w:rPr>
+          <w:rFonts w:hint="cs"/>
+          <w:rtl/>
+        </w:rPr>
+      </w:pPr>
+      <w:r>
+        <w:rPr>
+          <w:rFonts w:hint="cs"/>
+          <w:rtl/>
+        </w:rPr>
+        <w:t xml:space="preserve">טקסט </w:t>
+      </w:r>
+      <w:r>
+        <w:rPr>
+          <w:rFonts w:hint="cs"/>
+          <w:rtl/>
+        </w:rPr>
+        <w:t xml:space="preserve"> </w:t>
+      </w:r>
+    </w:p>
+    <w:p>
+      <w:pPr>
+        <w:rPr>
+          <w:rFonts w:hint="cs"/>
+          <w:rtl/>
+        </w:rPr>
+      </w:pPr>
+      <w:r>
+        <w:rPr>
+          <w:rtl/>
+        </w:rPr>
+        <w:br/>
+      </w:r>
+      <w:r>
+        <w:rPr>
+          <w:rtl/>
+        </w:rPr>
+        <w:br/>
+      </w:r>
+      <w:r>
+        <w:rPr>
+          <w:rtl/>
+        </w:rPr>
+        <w:br/>
+      </w:r>
+      <w:r>
+        <w:rPr>
+          <w:rFonts w:hint="cs"/>
+          <w:rtl/>
+        </w:rPr>
+        <w:t xml:space="preserve">פונקציות הערכה- פונקציות שמעריכות ערך של ביטוי מסוים (מחרוזת)- </w:t>
+      </w:r>
+      <w:r>
+        <w:rPr>
+          <w:rtl/>
+        </w:rPr>
+        <w:br/>
+      </w:r>
+      <w:proofErr w:type="spellStart"/>
+      <w:r>
+        <w:t>eval</w:t>
+      </w:r>
+      <w:proofErr w:type="spellEnd"/>
+      <w:r>
+        <w:t>()</w:t>
+      </w:r>
+      <w:r>
+        <w:rPr>
+          <w:rFonts w:hint="cs"/>
+          <w:rtl/>
+        </w:rPr>
+        <w:t>- מקבלת ביטוי ומעריכה את ערכו</w:t>
+      </w:r>
+      <w:r>
+        <w:rPr>
+          <w:rFonts w:hint="cs"/>
+          <w:rtl/>
+        </w:rPr>
+        <w:t xml:space="preserve"> אם הוא ביטוי פייתון תקין, ויש לה שני פרמטרים אופציונליים:</w:t>
+      </w:r>
+      <w:r>
+        <w:t>locals</w:t>
+      </w:r>
+      <w:r>
+        <w:rPr>
+          <w:rFonts w:hint="cs"/>
+          <w:rtl/>
+        </w:rPr>
+        <w:t xml:space="preserve"> ו-</w:t>
+      </w:r>
+      <w:proofErr w:type="spellStart"/>
+      <w:r>
+        <w:t>globals</w:t>
+      </w:r>
+      <w:proofErr w:type="spellEnd"/>
+      <w:r>
+        <w:rPr>
+          <w:rFonts w:hint="cs"/>
+          <w:rtl/>
+        </w:rPr>
+        <w:t xml:space="preserve"> שהם מילונים שמגדירים סוגי ערכים בביטוי: </w:t>
+      </w:r>
+    </w:p>
+    <w:p>
+      <w:pPr>
+        <w:bidi w:val="0"/>
+        <w:rPr>
+          <w:rFonts w:ascii="Consolas" w:hAnsi="Consolas" w:cs="Consolas"/>
+          <w:sz w:val="20"/>
+          <w:szCs w:val="20"/>
+        </w:rPr>
+      </w:pPr>
+      <w:r>
+        <w:rPr>
+          <w:rFonts w:ascii="Consolas" w:hAnsi="Consolas" w:cs="Consolas"/>
+          <w:sz w:val="20"/>
+          <w:szCs w:val="20"/>
+        </w:rPr>
+        <w:lastRenderedPageBreak/>
+        <w:t>&gt;&gt;&gt; x = 'print(y)'</w:t>
+      </w:r>
+      <w:r>
+        <w:rPr>
+          <w:rFonts w:ascii="Consolas" w:hAnsi="Consolas" w:cs="Consolas"/>
+          <w:sz w:val="20"/>
+          <w:szCs w:val="20"/>
+        </w:rPr>
+        <w:br/>
+      </w:r>
+      <w:r>
+        <w:rPr>
+          <w:rFonts w:ascii="Consolas" w:hAnsi="Consolas" w:cs="Consolas"/>
+          <w:sz w:val="20"/>
+          <w:szCs w:val="20"/>
+        </w:rPr>
+        <w:t xml:space="preserve">&gt;&gt;&gt; </w:t>
+      </w:r>
+      <w:proofErr w:type="spellStart"/>
+      <w:r>
+        <w:rPr>
+          <w:rFonts w:ascii="Consolas" w:hAnsi="Consolas" w:cs="Consolas"/>
+          <w:sz w:val="20"/>
+          <w:szCs w:val="20"/>
+        </w:rPr>
+        <w:t>eval</w:t>
+      </w:r>
+      <w:proofErr w:type="spellEnd"/>
+      <w:r>
+        <w:rPr>
+          <w:rFonts w:ascii="Consolas" w:hAnsi="Consolas" w:cs="Consolas"/>
+          <w:sz w:val="20"/>
+          <w:szCs w:val="20"/>
+        </w:rPr>
+        <w:t>(x</w:t>
+      </w:r>
+      <w:proofErr w:type="gramStart"/>
+      <w:r>
+        <w:rPr>
+          <w:rFonts w:ascii="Consolas" w:hAnsi="Consolas" w:cs="Consolas"/>
+          <w:sz w:val="20"/>
+          <w:szCs w:val="20"/>
+        </w:rPr>
+        <w:t>,{</w:t>
+      </w:r>
+      <w:proofErr w:type="gramEnd"/>
+      <w:r>
+        <w:rPr>
+          <w:rFonts w:ascii="Consolas" w:hAnsi="Consolas" w:cs="Consolas"/>
+          <w:sz w:val="20"/>
+          <w:szCs w:val="20"/>
+        </w:rPr>
+        <w:t>'</w:t>
+      </w:r>
+      <w:proofErr w:type="spellStart"/>
+      <w:r>
+        <w:rPr>
+          <w:rFonts w:ascii="Consolas" w:hAnsi="Consolas" w:cs="Consolas"/>
+          <w:sz w:val="20"/>
+          <w:szCs w:val="20"/>
+        </w:rPr>
+        <w:t>y':"hello</w:t>
+      </w:r>
+      <w:proofErr w:type="spellEnd"/>
+      <w:r>
+        <w:rPr>
+          <w:rFonts w:ascii="Consolas" w:hAnsi="Consolas" w:cs="Consolas"/>
+          <w:sz w:val="20"/>
+          <w:szCs w:val="20"/>
+        </w:rPr>
+        <w:t>"})</w:t>
+      </w:r>
+      <w:r>
+        <w:rPr>
+          <w:rFonts w:ascii="Consolas" w:hAnsi="Consolas" w:cs="Consolas"/>
+          <w:sz w:val="20"/>
+          <w:szCs w:val="20"/>
+        </w:rPr>
+        <w:br/>
+      </w:r>
+      <w:r>
+        <w:rPr>
+          <w:rFonts w:ascii="Consolas" w:hAnsi="Consolas" w:cs="Consolas"/>
+          <w:color w:val="5F497A" w:themeColor="accent4" w:themeShade="BF"/>
+          <w:sz w:val="20"/>
+          <w:szCs w:val="20"/>
+        </w:rPr>
+        <w:t>hello</w:t>
+      </w:r>
+    </w:p>
+    <w:p>
+      <w:pPr>
+        <w:rPr>
+          <w:rFonts w:hint="cs"/>
+          <w:rtl/>
+        </w:rPr>
+      </w:pPr>
+      <w:r>
+        <w:rPr>
+          <w:rFonts w:hint="cs"/>
+          <w:rtl/>
+        </w:rPr>
+        <w:t xml:space="preserve">הפונקציה </w:t>
+      </w:r>
+      <w:proofErr w:type="spellStart"/>
+      <w:r>
+        <w:t>eval</w:t>
+      </w:r>
+      <w:proofErr w:type="spellEnd"/>
+      <w:r>
+        <w:rPr>
+          <w:rFonts w:hint="cs"/>
+          <w:rtl/>
+        </w:rPr>
+        <w:t xml:space="preserve"> מקבלת רק שורת קוד, הפונקציה </w:t>
+      </w:r>
+      <w:r>
+        <w:t>exec</w:t>
+      </w:r>
+      <w:r>
+        <w:rPr>
+          <w:rFonts w:hint="cs"/>
+          <w:rtl/>
+        </w:rPr>
+        <w:t xml:space="preserve"> דומה לה רק שהיא יכולה לקבל גם ב</w:t>
+      </w:r>
+      <w:r>
+        <w:rPr>
+          <w:rFonts w:hint="cs"/>
+          <w:rtl/>
+        </w:rPr>
+        <w:t>לוק שלם:</w:t>
+      </w:r>
+    </w:p>
+    <w:p>
+      <w:pPr>
+        <w:bidi w:val="0"/>
+      </w:pPr>
+      <w:r>
+        <w:rPr>
+          <w:rFonts w:ascii="Consolas" w:hAnsi="Consolas" w:cs="Consolas"/>
+          <w:sz w:val="20"/>
+          <w:szCs w:val="20"/>
+        </w:rPr>
+        <w:t xml:space="preserve">&gt;&gt;&gt; </w:t>
+      </w:r>
+      <w:r>
+        <w:rPr>
+          <w:rFonts w:ascii="Consolas" w:hAnsi="Consolas" w:cs="Consolas"/>
+          <w:color w:val="000000"/>
+          <w:sz w:val="23"/>
+          <w:szCs w:val="23"/>
+          <w:shd w:val="clear" w:color="auto" w:fill="FFFFFF"/>
+        </w:rPr>
+        <w:t>x = </w:t>
+      </w:r>
+      <w:r>
+        <w:rPr>
+          <w:rStyle w:val="pythonstringcolor"/>
+          <w:rFonts w:ascii="Consolas" w:hAnsi="Consolas" w:cs="Consolas"/>
+          <w:color w:val="A52A2A"/>
+          <w:sz w:val="23"/>
+          <w:szCs w:val="23"/>
+          <w:shd w:val="clear" w:color="auto" w:fill="FFFFFF"/>
+        </w:rPr>
+        <w:t>'name = "</w:t>
+      </w:r>
+      <w:r>
+        <w:rPr>
+          <w:rStyle w:val="pythonstringcolor"/>
+          <w:rFonts w:ascii="Consolas" w:hAnsi="Consolas" w:cs="Consolas"/>
+          <w:color w:val="A52A2A"/>
+          <w:sz w:val="23"/>
+          <w:szCs w:val="23"/>
+          <w:shd w:val="clear" w:color="auto" w:fill="FFFFFF"/>
+        </w:rPr>
+        <w:t>Tom</w:t>
+      </w:r>
+      <w:r>
+        <w:rPr>
+          <w:rStyle w:val="pythonstringcolor"/>
+          <w:rFonts w:ascii="Consolas" w:hAnsi="Consolas" w:cs="Consolas"/>
+          <w:color w:val="A52A2A"/>
+          <w:sz w:val="23"/>
+          <w:szCs w:val="23"/>
+          <w:shd w:val="clear" w:color="auto" w:fill="FFFFFF"/>
+        </w:rPr>
+        <w:t>"\</w:t>
+      </w:r>
+      <w:proofErr w:type="spellStart"/>
+      <w:proofErr w:type="gramStart"/>
+      <w:r>
+        <w:rPr>
+          <w:rStyle w:val="pythonstringcolor"/>
+          <w:rFonts w:ascii="Consolas" w:hAnsi="Consolas" w:cs="Consolas"/>
+          <w:color w:val="A52A2A"/>
+          <w:sz w:val="23"/>
+          <w:szCs w:val="23"/>
+          <w:shd w:val="clear" w:color="auto" w:fill="FFFFFF"/>
+        </w:rPr>
+        <w:t>nprint</w:t>
+      </w:r>
+      <w:proofErr w:type="spellEnd"/>
+      <w:r>
+        <w:rPr>
+          <w:rStyle w:val="pythonstringcolor"/>
+          <w:rFonts w:ascii="Consolas" w:hAnsi="Consolas" w:cs="Consolas"/>
+          <w:color w:val="A52A2A"/>
+          <w:sz w:val="23"/>
+          <w:szCs w:val="23"/>
+          <w:shd w:val="clear" w:color="auto" w:fill="FFFFFF"/>
+        </w:rPr>
+        <w:t>(</w:t>
+      </w:r>
+      <w:proofErr w:type="gramEnd"/>
+      <w:r>
+        <w:rPr>
+          <w:rStyle w:val="pythonstringcolor"/>
+          <w:rFonts w:ascii="Consolas" w:hAnsi="Consolas" w:cs="Consolas"/>
+          <w:color w:val="A52A2A"/>
+          <w:sz w:val="23"/>
+          <w:szCs w:val="23"/>
+          <w:shd w:val="clear" w:color="auto" w:fill="FFFFFF"/>
+        </w:rPr>
+        <w:t>name</w:t>
+      </w:r>
+      <w:r>
+        <w:rPr>
+          <w:rStyle w:val="pythonstringcolor"/>
+          <w:rFonts w:ascii="Consolas" w:hAnsi="Consolas" w:cs="Consolas"/>
+          <w:color w:val="A52A2A"/>
+          <w:sz w:val="23"/>
+          <w:szCs w:val="23"/>
+          <w:shd w:val="clear" w:color="auto" w:fill="FFFFFF"/>
+        </w:rPr>
+        <w:t>+" "+</w:t>
+      </w:r>
+      <w:proofErr w:type="spellStart"/>
+      <w:r>
+        <w:rPr>
+          <w:rStyle w:val="pythonstringcolor"/>
+          <w:rFonts w:ascii="Consolas" w:hAnsi="Consolas" w:cs="Consolas"/>
+          <w:color w:val="A52A2A"/>
+          <w:sz w:val="23"/>
+          <w:szCs w:val="23"/>
+          <w:shd w:val="clear" w:color="auto" w:fill="FFFFFF"/>
+        </w:rPr>
+        <w:t>last_name</w:t>
+      </w:r>
+      <w:proofErr w:type="spellEnd"/>
+      <w:r>
+        <w:rPr>
+          <w:rStyle w:val="pythonstringcolor"/>
+          <w:rFonts w:ascii="Consolas" w:hAnsi="Consolas" w:cs="Consolas"/>
+          <w:color w:val="A52A2A"/>
+          <w:sz w:val="23"/>
+          <w:szCs w:val="23"/>
+          <w:shd w:val="clear" w:color="auto" w:fill="FFFFFF"/>
+        </w:rPr>
+        <w:t>)</w:t>
+      </w:r>
+      <w:r>
+        <w:rPr>
+          <w:rStyle w:val="pythonstringcolor"/>
+          <w:rFonts w:ascii="Consolas" w:hAnsi="Consolas" w:cs="Consolas"/>
+          <w:color w:val="A52A2A"/>
+          <w:sz w:val="23"/>
+          <w:szCs w:val="23"/>
+          <w:shd w:val="clear" w:color="auto" w:fill="FFFFFF"/>
+        </w:rPr>
+        <w:t>\n</w:t>
+      </w:r>
+      <w:r>
+        <w:rPr>
+          <w:rStyle w:val="pythonstringcolor"/>
+          <w:rFonts w:ascii="Consolas" w:hAnsi="Consolas" w:cs="Consolas"/>
+          <w:color w:val="A52A2A"/>
+          <w:sz w:val="23"/>
+          <w:szCs w:val="23"/>
+          <w:shd w:val="clear" w:color="auto" w:fill="FFFFFF"/>
+        </w:rPr>
+        <w:t>'</w:t>
+      </w:r>
+      <w:r>
+        <w:rPr>
+          <w:rFonts w:ascii="Consolas" w:hAnsi="Consolas" w:cs="Consolas"/>
+          <w:sz w:val="20"/>
+          <w:szCs w:val="20"/>
+        </w:rPr>
+        <w:br/>
+      </w:r>
+      <w:r>
+        <w:rPr>
+          <w:rFonts w:ascii="Consolas" w:hAnsi="Consolas" w:cs="Consolas"/>
+          <w:sz w:val="20"/>
+          <w:szCs w:val="20"/>
+        </w:rPr>
+        <w:t xml:space="preserve">&gt;&gt;&gt; </w:t>
+      </w:r>
+      <w:r>
+        <w:rPr>
+          <w:rFonts w:ascii="Consolas" w:hAnsi="Consolas" w:cs="Consolas"/>
+          <w:sz w:val="20"/>
+          <w:szCs w:val="20"/>
+        </w:rPr>
+        <w:t>exec(x,</w:t>
+      </w:r>
+      <w:r>
+        <w:rPr>
+          <w:rFonts w:ascii="Consolas" w:hAnsi="Consolas" w:cs="Consolas"/>
+          <w:sz w:val="20"/>
+          <w:szCs w:val="20"/>
+        </w:rPr>
+        <w:t>{'</w:t>
+      </w:r>
+      <w:r>
+        <w:rPr>
+          <w:rFonts w:ascii="Consolas" w:hAnsi="Consolas" w:cs="Consolas"/>
+          <w:sz w:val="20"/>
+          <w:szCs w:val="20"/>
+        </w:rPr>
+        <w:t>last_name':"</w:t>
+      </w:r>
+      <w:proofErr w:type="spellStart"/>
+      <w:r>
+        <w:rPr>
+          <w:rFonts w:ascii="Consolas" w:hAnsi="Consolas" w:cs="Consolas"/>
+          <w:sz w:val="20"/>
+          <w:szCs w:val="20"/>
+        </w:rPr>
+        <w:t>Pythonovitz</w:t>
+      </w:r>
+      <w:proofErr w:type="spellEnd"/>
+      <w:r>
+        <w:rPr>
+          <w:rFonts w:ascii="Consolas" w:hAnsi="Consolas" w:cs="Consolas"/>
+          <w:sz w:val="20"/>
+          <w:szCs w:val="20"/>
+        </w:rPr>
+        <w:t>"})</w:t>
+      </w:r>
+      <w:r>
+        <w:rPr>
+          <w:rFonts w:ascii="Consolas" w:hAnsi="Consolas" w:cs="Consolas"/>
+          <w:sz w:val="20"/>
+          <w:szCs w:val="20"/>
+        </w:rPr>
+        <w:br/>
+      </w:r>
+      <w:r>
+        <w:rPr>
+          <w:rFonts w:ascii="Consolas" w:hAnsi="Consolas" w:cs="Consolas"/>
+          <w:color w:val="5F497A" w:themeColor="accent4" w:themeShade="BF"/>
+          <w:sz w:val="20"/>
+          <w:szCs w:val="20"/>
+        </w:rPr>
+        <w:t xml:space="preserve">Tom </w:t>
+      </w:r>
+      <w:proofErr w:type="spellStart"/>
+      <w:r>
+        <w:rPr>
+          <w:rFonts w:ascii="Consolas" w:hAnsi="Consolas" w:cs="Consolas"/>
+          <w:color w:val="5F497A" w:themeColor="accent4" w:themeShade="BF"/>
+          <w:sz w:val="20"/>
+          <w:szCs w:val="20"/>
+        </w:rPr>
+        <w:t>Pythonovitz</w:t>
+      </w:r>
+      <w:proofErr w:type="spellEnd"/>
+    </w:p>
+    <w:p>
+      <w:pPr>
+        <w:rPr>
+          <w:rFonts w:hint="cs"/>
+          <w:rtl/>
+        </w:rPr>
+      </w:pPr>
+      <w:r>
+        <w:rPr>
+          <w:rFonts w:hint="cs"/>
+          <w:rtl/>
+        </w:rPr>
+        <w:t xml:space="preserve">פונקציות על מחלקות: </w:t>
+      </w:r>
+      <w:r>
+        <w:rPr>
+          <w:rtl/>
+        </w:rPr>
+        <w:br/>
+      </w:r>
+      <w:r>
+        <w:rPr>
+          <w:rFonts w:hint="cs"/>
+          <w:rtl/>
+        </w:rPr>
+        <w:t xml:space="preserve"> הפונקציה </w:t>
+      </w:r>
+      <w:proofErr w:type="spellStart"/>
+      <w:r>
+        <w:t>hasattr</w:t>
+      </w:r>
+      <w:proofErr w:type="spellEnd"/>
+      <w:r>
+        <w:t>()</w:t>
+      </w:r>
+      <w:r>
+        <w:rPr>
+          <w:rFonts w:hint="cs"/>
+          <w:rtl/>
+        </w:rPr>
+        <w:t>- מחזירה ער</w:t>
+      </w:r>
+      <w:r>
+        <w:rPr>
+          <w:rFonts w:hint="cs"/>
+          <w:rtl/>
+        </w:rPr>
+        <w:t xml:space="preserve">ך בוליאני אם לאובייקט מסוים יש תכונה מסוימת: </w:t>
+      </w:r>
+    </w:p>
+    <w:p>
+      <w:pPr>
+        <w:bidi w:val="0"/>
+        <w:rPr>
+          <w:rFonts w:ascii="Consolas" w:hAnsi="Consolas" w:cs="Consolas"/>
+          <w:sz w:val="20"/>
+          <w:szCs w:val="20"/>
+        </w:rPr>
+      </w:pPr>
+      <w:r>
+        <w:rPr>
+          <w:rFonts w:ascii="Consolas" w:hAnsi="Consolas" w:cs="Consolas"/>
+          <w:sz w:val="20"/>
+          <w:szCs w:val="20"/>
+        </w:rPr>
+        <w:t xml:space="preserve">&gt;&gt;&gt; </w:t>
+      </w:r>
+      <w:proofErr w:type="gramStart"/>
+      <w:r>
+        <w:rPr>
+          <w:rFonts w:ascii="Consolas" w:hAnsi="Consolas" w:cs="Consolas"/>
+          <w:sz w:val="20"/>
+          <w:szCs w:val="20"/>
+        </w:rPr>
+        <w:t>class</w:t>
+      </w:r>
+      <w:proofErr w:type="gramEnd"/>
+      <w:r>
+        <w:rPr>
+          <w:rFonts w:ascii="Consolas" w:hAnsi="Consolas" w:cs="Consolas"/>
+          <w:sz w:val="20"/>
+          <w:szCs w:val="20"/>
+        </w:rPr>
+        <w:t xml:space="preserve"> Person:</w:t>
+      </w:r>
+      <w:r>
+        <w:rPr>
+          <w:rFonts w:ascii="Consolas" w:hAnsi="Consolas" w:cs="Consolas"/>
+          <w:sz w:val="20"/>
+          <w:szCs w:val="20"/>
+        </w:rPr>
+        <w:br/>
+      </w:r>
+      <w:r>
+        <w:rPr>
+          <w:rFonts w:ascii="Consolas" w:hAnsi="Consolas" w:cs="Consolas"/>
+          <w:sz w:val="20"/>
+          <w:szCs w:val="20"/>
+        </w:rPr>
+        <w:t>...   name = "John"</w:t>
+      </w:r>
+      <w:r>
+        <w:rPr>
+          <w:rFonts w:ascii="Consolas" w:hAnsi="Consolas" w:cs="Consolas"/>
+          <w:sz w:val="20"/>
+          <w:szCs w:val="20"/>
+        </w:rPr>
+        <w:br/>
+      </w:r>
+      <w:r>
+        <w:rPr>
+          <w:rFonts w:ascii="Consolas" w:hAnsi="Consolas" w:cs="Consolas"/>
+          <w:sz w:val="20"/>
+          <w:szCs w:val="20"/>
+        </w:rPr>
+        <w:t>...   age = 36</w:t>
+      </w:r>
+      <w:r>
+        <w:rPr>
+          <w:rFonts w:ascii="Consolas" w:hAnsi="Consolas" w:cs="Consolas"/>
+          <w:sz w:val="20"/>
+          <w:szCs w:val="20"/>
+        </w:rPr>
+        <w:br/>
+      </w:r>
+      <w:r>
+        <w:rPr>
+          <w:rFonts w:ascii="Consolas" w:hAnsi="Consolas" w:cs="Consolas"/>
+          <w:sz w:val="20"/>
+          <w:szCs w:val="20"/>
+        </w:rPr>
+        <w:t>...   country = "Norway"</w:t>
+      </w:r>
+      <w:r>
+        <w:rPr>
+          <w:rFonts w:ascii="Consolas" w:hAnsi="Consolas" w:cs="Consolas"/>
+          <w:sz w:val="20"/>
+          <w:szCs w:val="20"/>
+        </w:rPr>
+        <w:br/>
+      </w:r>
+      <w:r>
+        <w:rPr>
+          <w:rFonts w:ascii="Consolas" w:hAnsi="Consolas" w:cs="Consolas"/>
+          <w:sz w:val="20"/>
+          <w:szCs w:val="20"/>
+        </w:rPr>
+        <w:t>...</w:t>
+      </w:r>
+      <w:r>
+        <w:rPr>
+          <w:rFonts w:ascii="Consolas" w:hAnsi="Consolas" w:cs="Consolas"/>
+          <w:sz w:val="20"/>
+          <w:szCs w:val="20"/>
+        </w:rPr>
+        <w:br/>
+      </w:r>
+      <w:r>
+        <w:rPr>
+          <w:rFonts w:ascii="Consolas" w:hAnsi="Consolas" w:cs="Consolas"/>
+          <w:sz w:val="20"/>
+          <w:szCs w:val="20"/>
+        </w:rPr>
+        <w:t xml:space="preserve">&gt;&gt;&gt; x = </w:t>
+      </w:r>
+      <w:proofErr w:type="spellStart"/>
+      <w:r>
+        <w:rPr>
+          <w:rFonts w:ascii="Consolas" w:hAnsi="Consolas" w:cs="Consolas"/>
+          <w:sz w:val="20"/>
+          <w:szCs w:val="20"/>
+        </w:rPr>
+        <w:t>hasattr</w:t>
+      </w:r>
+      <w:proofErr w:type="spellEnd"/>
+      <w:r>
+        <w:rPr>
+          <w:rFonts w:ascii="Consolas" w:hAnsi="Consolas" w:cs="Consolas"/>
+          <w:sz w:val="20"/>
+          <w:szCs w:val="20"/>
+        </w:rPr>
+        <w:t>(Person, 'age')</w:t>
+      </w:r>
+      <w:r>
+        <w:rPr>
+          <w:rFonts w:ascii="Consolas" w:hAnsi="Consolas" w:cs="Consolas"/>
+          <w:sz w:val="20"/>
+          <w:szCs w:val="20"/>
+        </w:rPr>
+        <w:br/>
+      </w:r>
+      <w:r>
+        <w:rPr>
+          <w:rFonts w:ascii="Consolas" w:hAnsi="Consolas" w:cs="Consolas"/>
+          <w:sz w:val="20"/>
+          <w:szCs w:val="20"/>
+        </w:rPr>
+        <w:t>&gt;&gt;&gt; print(x)</w:t>
+      </w:r>
+      <w:r>
+        <w:rPr>
+          <w:rFonts w:ascii="Consolas" w:hAnsi="Consolas" w:cs="Consolas"/>
+          <w:sz w:val="20"/>
+          <w:szCs w:val="20"/>
+        </w:rPr>
+        <w:br/>
+      </w:r>
+      <w:r>
+        <w:rPr>
+          <w:rFonts w:ascii="Consolas" w:hAnsi="Consolas" w:cs="Consolas"/>
+          <w:color w:val="5F497A" w:themeColor="accent4" w:themeShade="BF"/>
+          <w:sz w:val="20"/>
+          <w:szCs w:val="20"/>
+        </w:rPr>
+        <w:t>True</w:t>
+      </w:r>
+    </w:p>
+    <w:p>
+      <w:pPr>
+        <w:rPr>
+          <w:rFonts w:hint="cs"/>
+          <w:rtl/>
+        </w:rPr>
+      </w:pPr>
+      <w:r>
+        <w:rPr>
+          <w:rFonts w:hint="cs"/>
+          <w:rtl/>
+        </w:rPr>
+        <w:t xml:space="preserve">הפונקציה </w:t>
+      </w:r>
+      <w:proofErr w:type="spellStart"/>
+      <w:r>
+        <w:t>getattr</w:t>
+      </w:r>
+      <w:proofErr w:type="spellEnd"/>
+      <w:r>
+        <w:t>()</w:t>
+      </w:r>
+      <w:r>
+        <w:rPr>
+          <w:rFonts w:hint="cs"/>
+          <w:rtl/>
+        </w:rPr>
+        <w:t xml:space="preserve"> כמו הפונקציה </w:t>
+      </w:r>
+      <w:proofErr w:type="spellStart"/>
+      <w:r>
+        <w:t>hasattr</w:t>
+      </w:r>
+      <w:proofErr w:type="spellEnd"/>
+      <w:r>
+        <w:t>()</w:t>
+      </w:r>
+      <w:r>
+        <w:rPr>
+          <w:rFonts w:hint="cs"/>
+          <w:rtl/>
+        </w:rPr>
+        <w:t xml:space="preserve"> רק שמחזירה את הערך של האובייקט, ניתן לתת לה ארגומנט שלישי שיהווה את התוצאה אם הארגומנט לא נמצא.</w:t>
+      </w:r>
+    </w:p>
+    <w:p>
+      <w:pPr>
+        <w:bidi w:val="0"/>
+        <w:rPr>
+          <w:rFonts w:ascii="Consolas" w:hAnsi="Consolas" w:cs="Consolas"/>
+        </w:rPr>
+      </w:pPr>
+      <w:r>
+        <w:rPr>
+          <w:rFonts w:ascii="Consolas" w:hAnsi="Consolas" w:cs="Consolas"/>
+        </w:rPr>
+        <w:t xml:space="preserve">&gt;&gt;&gt; x = </w:t>
+      </w:r>
+      <w:proofErr w:type="spellStart"/>
+      <w:proofErr w:type="gramStart"/>
+      <w:r>
+        <w:rPr>
+          <w:rFonts w:ascii="Consolas" w:hAnsi="Consolas" w:cs="Consolas"/>
+        </w:rPr>
+        <w:t>getattr</w:t>
+      </w:r>
+      <w:proofErr w:type="spellEnd"/>
+      <w:r>
+        <w:rPr>
+          <w:rFonts w:ascii="Consolas" w:hAnsi="Consolas" w:cs="Consolas"/>
+        </w:rPr>
+        <w:t>(</w:t>
+      </w:r>
+      <w:proofErr w:type="gramEnd"/>
+      <w:r>
+        <w:rPr>
+          <w:rFonts w:ascii="Consolas" w:hAnsi="Consolas" w:cs="Consolas"/>
+        </w:rPr>
+        <w:t>Person, 'age')</w:t>
+      </w:r>
+      <w:r>
+        <w:rPr>
+          <w:rFonts w:ascii="Consolas" w:hAnsi="Consolas" w:cs="Consolas"/>
+        </w:rPr>
+        <w:br/>
+      </w:r>
+      <w:r>
+        <w:rPr>
+          <w:rFonts w:ascii="Consolas" w:hAnsi="Consolas" w:cs="Consolas"/>
+        </w:rPr>
+        <w:t>&gt;&gt;&gt; print(x)</w:t>
+      </w:r>
+      <w:r>
+        <w:rPr>
+          <w:rFonts w:ascii="Consolas" w:hAnsi="Consolas" w:cs="Consolas"/>
+        </w:rPr>
+        <w:br/>
+      </w:r>
+      <w:r>
+        <w:rPr>
+          <w:rFonts w:ascii="Consolas" w:hAnsi="Consolas" w:cs="Consolas"/>
+          <w:color w:val="5F497A" w:themeColor="accent4" w:themeShade="BF"/>
+        </w:rPr>
+        <w:t>36</w:t>
+      </w:r>
+      <w:r>
+        <w:rPr>
+          <w:rFonts w:ascii="Consolas" w:hAnsi="Consolas" w:cs="Consolas"/>
+          <w:color w:val="5F497A" w:themeColor="accent4" w:themeShade="BF"/>
+        </w:rPr>
+        <w:br/>
+      </w:r>
+      <w:r>
+        <w:rPr>
+          <w:rFonts w:ascii="Consolas" w:hAnsi="Consolas" w:cs="Consolas"/>
+        </w:rPr>
+        <w:t xml:space="preserve">&gt;&gt;&gt; x = </w:t>
+      </w:r>
+      <w:proofErr w:type="spellStart"/>
+      <w:r>
+        <w:rPr>
+          <w:rFonts w:ascii="Consolas" w:hAnsi="Consolas" w:cs="Consolas"/>
+        </w:rPr>
+        <w:t>getattr</w:t>
+      </w:r>
+      <w:proofErr w:type="spellEnd"/>
+      <w:r>
+        <w:rPr>
+          <w:rFonts w:ascii="Consolas" w:hAnsi="Consolas" w:cs="Consolas"/>
+        </w:rPr>
+        <w:t>(Person, 'page', 'my message')</w:t>
+      </w:r>
+      <w:r>
+        <w:rPr>
+          <w:rFonts w:ascii="Consolas" w:hAnsi="Consolas" w:cs="Consolas"/>
+        </w:rPr>
+        <w:br/>
+      </w:r>
+      <w:r>
+        <w:rPr>
+          <w:rFonts w:ascii="Consolas" w:hAnsi="Consolas" w:cs="Consolas"/>
+        </w:rPr>
+        <w:t>&gt;&gt;&gt; print(x)</w:t>
+      </w:r>
+      <w:r>
+        <w:rPr>
+          <w:rFonts w:ascii="Consolas" w:hAnsi="Consolas" w:cs="Consolas"/>
+        </w:rPr>
+        <w:br/>
+      </w:r>
+      <w:r>
+        <w:rPr>
+          <w:rFonts w:ascii="Consolas" w:hAnsi="Consolas" w:cs="Consolas"/>
+          <w:color w:val="5F497A" w:themeColor="accent4" w:themeShade="BF"/>
+        </w:rPr>
+        <w:t>my message</w:t>
+      </w:r>
+    </w:p>
+    <w:p>
+      <w:pPr>
+        <w:rPr>
+          <w:rFonts w:hint="cs"/>
+          <w:rtl/>
+        </w:rPr>
+      </w:pPr>
+      <w:r>
+        <w:rPr>
+          <w:rFonts w:hint="cs"/>
+          <w:rtl/>
+        </w:rPr>
+        <w:t xml:space="preserve">הפונקציה </w:t>
+      </w:r>
+      <w:proofErr w:type="spellStart"/>
+      <w:r>
+        <w:t>vars</w:t>
+      </w:r>
+      <w:proofErr w:type="spellEnd"/>
+      <w:r>
+        <w:t>()</w:t>
+      </w:r>
+      <w:r>
+        <w:rPr>
+          <w:rFonts w:hint="cs"/>
+          <w:rtl/>
+        </w:rPr>
+        <w:t xml:space="preserve"> מחזירה מילון עם כל הערכים של האובייקט: </w:t>
+      </w:r>
+    </w:p>
+    <w:p>
+      <w:pPr>
+        <w:bidi w:val="0"/>
+        <w:rPr>
+          <w:rFonts w:ascii="Consolas" w:hAnsi="Consolas" w:cs="Consolas"/>
+        </w:rPr>
+      </w:pPr>
+      <w:r>
+        <w:rPr>
+          <w:rFonts w:ascii="Consolas" w:hAnsi="Consolas" w:cs="Consolas"/>
+        </w:rPr>
+        <w:t xml:space="preserve">&gt;&gt;&gt; x = </w:t>
+      </w:r>
+      <w:proofErr w:type="spellStart"/>
+      <w:r>
+        <w:rPr>
+          <w:rFonts w:ascii="Consolas" w:hAnsi="Consolas" w:cs="Consolas"/>
+        </w:rPr>
+        <w:t>vars</w:t>
+      </w:r>
+      <w:proofErr w:type="spellEnd"/>
+      <w:r>
+        <w:rPr>
+          <w:rFonts w:ascii="Consolas" w:hAnsi="Consolas" w:cs="Consolas"/>
+        </w:rPr>
+        <w:t>(Person)</w:t>
+      </w:r>
+      <w:r>
+        <w:rPr>
+          <w:rFonts w:ascii="Consolas" w:hAnsi="Consolas" w:cs="Consolas"/>
+        </w:rPr>
+        <w:br/>
+      </w:r>
+      <w:r>
+        <w:rPr>
+          <w:rFonts w:ascii="Consolas" w:hAnsi="Consolas" w:cs="Consolas"/>
+        </w:rPr>
+        <w:t>&gt;&gt;&gt; print(x)</w:t>
+      </w:r>
+      <w:r>
+        <w:rPr>
+          <w:rFonts w:ascii="Consolas" w:hAnsi="Consolas" w:cs="Consolas"/>
+        </w:rPr>
+        <w:br/>
+      </w:r>
+      <w:r>
+        <w:rPr>
+          <w:rFonts w:ascii="Consolas" w:hAnsi="Consolas" w:cs="Consolas"/>
+          <w:color w:val="5F497A" w:themeColor="accent4" w:themeShade="BF"/>
+        </w:rPr>
+        <w:t>{'__module__': '__main__', 'name': 'John', 'age': 36, 'country': 'Norway', '__</w:t>
+      </w:r>
+      <w:proofErr w:type="spellStart"/>
+      <w:r>
+        <w:rPr>
+          <w:rFonts w:ascii="Consolas" w:hAnsi="Consolas" w:cs="Consolas"/>
+          <w:color w:val="5F497A" w:themeColor="accent4" w:themeShade="BF"/>
+        </w:rPr>
+        <w:t>dict</w:t>
+      </w:r>
+      <w:proofErr w:type="spellEnd"/>
+      <w:r>
+        <w:rPr>
+          <w:rFonts w:ascii="Consolas" w:hAnsi="Consolas" w:cs="Consolas"/>
+          <w:color w:val="5F497A" w:themeColor="accent4" w:themeShade="BF"/>
+        </w:rPr>
+        <w:t>__': &lt;attribute '__</w:t>
+      </w:r>
+      <w:proofErr w:type="spellStart"/>
+      <w:r>
+        <w:rPr>
+          <w:rFonts w:ascii="Consolas" w:hAnsi="Consolas" w:cs="Consolas"/>
+          <w:color w:val="5F497A" w:themeColor="accent4" w:themeShade="BF"/>
+        </w:rPr>
+        <w:t>d</w:t>
+      </w:r>
+      <w:r>
+        <w:rPr>
+          <w:rFonts w:ascii="Consolas" w:hAnsi="Consolas" w:cs="Consolas"/>
+          <w:color w:val="5F497A" w:themeColor="accent4" w:themeShade="BF"/>
+        </w:rPr>
+        <w:t>ict</w:t>
+      </w:r>
+      <w:proofErr w:type="spellEnd"/>
+      <w:r>
+        <w:rPr>
+          <w:rFonts w:ascii="Consolas" w:hAnsi="Consolas" w:cs="Consolas"/>
+          <w:color w:val="5F497A" w:themeColor="accent4" w:themeShade="BF"/>
+        </w:rPr>
+        <w:t>__' of '</w:t>
+      </w:r>
+      <w:proofErr w:type="spellStart"/>
+      <w:r>
+        <w:rPr>
+          <w:rFonts w:ascii="Consolas" w:hAnsi="Consolas" w:cs="Consolas"/>
+          <w:color w:val="5F497A" w:themeColor="accent4" w:themeShade="BF"/>
+        </w:rPr>
+        <w:t>Person'</w:t>
+      </w:r>
+      <w:r>
+        <w:rPr>
+          <w:rFonts w:ascii="Consolas" w:hAnsi="Consolas" w:cs="Consolas"/>
+          <w:color w:val="5F497A" w:themeColor="accent4" w:themeShade="BF"/>
+        </w:rPr>
+        <w:t>obje</w:t>
+      </w:r>
+      <w:r>
+        <w:rPr>
+          <w:rFonts w:ascii="Consolas" w:hAnsi="Consolas" w:cs="Consolas"/>
+          <w:color w:val="5F497A" w:themeColor="accent4" w:themeShade="BF"/>
+        </w:rPr>
+        <w:t>cts</w:t>
+      </w:r>
+      <w:proofErr w:type="spellEnd"/>
+      <w:r>
+        <w:rPr>
+          <w:rFonts w:ascii="Consolas" w:hAnsi="Consolas" w:cs="Consolas"/>
+          <w:color w:val="5F497A" w:themeColor="accent4" w:themeShade="BF"/>
+        </w:rPr>
+        <w:t>&gt;,'__</w:t>
+      </w:r>
+      <w:proofErr w:type="spellStart"/>
+      <w:r>
+        <w:rPr>
+          <w:rFonts w:ascii="Consolas" w:hAnsi="Consolas" w:cs="Consolas"/>
+          <w:color w:val="5F497A" w:themeColor="accent4" w:themeShade="BF"/>
+        </w:rPr>
+        <w:t>weakref</w:t>
+      </w:r>
+      <w:proofErr w:type="spellEnd"/>
+      <w:r>
+        <w:rPr>
+          <w:rFonts w:ascii="Consolas" w:hAnsi="Consolas" w:cs="Consolas"/>
+          <w:color w:val="5F497A" w:themeColor="accent4" w:themeShade="BF"/>
+        </w:rPr>
+        <w:t>__':&lt;attribute</w:t>
+      </w:r>
+      <w:r>
+        <w:rPr>
+          <w:rFonts w:ascii="Consolas" w:hAnsi="Consolas" w:cs="Consolas"/>
+          <w:color w:val="5F497A" w:themeColor="accent4" w:themeShade="BF"/>
+        </w:rPr>
+        <w:t>'__</w:t>
+      </w:r>
+      <w:proofErr w:type="spellStart"/>
+      <w:r>
+        <w:rPr>
+          <w:rFonts w:ascii="Consolas" w:hAnsi="Consolas" w:cs="Consolas"/>
+          <w:color w:val="5F497A" w:themeColor="accent4" w:themeShade="BF"/>
+        </w:rPr>
+        <w:t>weakref</w:t>
+      </w:r>
+      <w:proofErr w:type="spellEnd"/>
+      <w:r>
+        <w:rPr>
+          <w:rFonts w:ascii="Consolas" w:hAnsi="Consolas" w:cs="Consolas"/>
+          <w:color w:val="5F497A" w:themeColor="accent4" w:themeShade="BF"/>
+        </w:rPr>
+        <w:t>__' of 'Person' objects&gt;, '__doc__': None}</w:t>
+      </w:r>
+    </w:p>
+    <w:p>
+      <w:pPr>
+        <w:bidi w:val="0"/>
+      </w:pPr>
+    </w:p>
+    <w:p>
+      <w:pPr>
+        <w:rPr>
+          <w:rtl/>
+        </w:rPr>
+      </w:pPr>
+      <w:r>
+        <w:rPr>
+          <w:rFonts w:hint="cs"/>
+          <w:rtl/>
+        </w:rPr>
+        <w:t>טקסט</w:t>
+      </w:r>
+      <w:r>
+        <w:rPr>
+          <w:rFonts w:hint="cs"/>
+          <w:rtl/>
+        </w:rPr>
+        <w:t xml:space="preserve"> </w:t>
+      </w:r>
+      <w:r>
+        <w:rPr>
+          <w:rFonts w:hint="cs"/>
+          <w:rtl/>
+        </w:rPr>
+        <w:t xml:space="preserve"> </w:t>
       </w:r>
       <w:r>
         <w:rPr>
@@ -39727,7 +43737,6 @@
         <w:docPartUnique/>
       </w:docPartObj>
     </w:sdtPr>
-    <w:sdtEndPr/>
     <w:sdtContent>
       <w:p>
         <w:pPr>
@@ -40247,7 +44256,7 @@
               <w:rtl/>
               <w:lang w:val="he-IL"/>
             </w:rPr>
-            <w:t>19</w:t>
+            <w:t>30</w:t>
           </w:r>
           <w:r>
             <w:rPr>
@@ -41850,6 +45859,11 @@
     <w:basedOn w:val="a0"/>
     <w:rsid w:val="00025A97"/>
   </w:style>
+  <w:style w:type="character" w:customStyle="1" w:styleId="pythonnumbercolor">
+    <w:name w:val="pythonnumbercolor"/>
+    <w:basedOn w:val="a0"/>
+    <w:rsid w:val="00597C6B"/>
+  </w:style>
 </w:styles>
 </file>
 
@@ -43200,6 +47214,11 @@
     <w:basedOn w:val="a0"/>
     <w:rsid w:val="00025A97"/>
   </w:style>
+  <w:style w:type="character" w:customStyle="1" w:styleId="pythonnumbercolor">
+    <w:name w:val="pythonnumbercolor"/>
+    <w:basedOn w:val="a0"/>
+    <w:rsid w:val="00597C6B"/>
+  </w:style>
 </w:styles>
 </file>
 
@@ -43493,7 +47512,7 @@
 </file>
 
 <file path=customXml/itemProps1.xml><?xml version="1.0" encoding="utf-8"?>
-<ds:datastoreItem xmlns:ds="http://schemas.openxmlformats.org/officeDocument/2006/customXml" ds:itemID="{75D0861C-734C-4028-839E-A459DC28175D}">
+<ds:datastoreItem xmlns:ds="http://schemas.openxmlformats.org/officeDocument/2006/customXml" ds:itemID="{21B089A3-469D-429F-B27D-E934EF3235F5}">
   <ds:schemaRefs>
     <ds:schemaRef ds:uri="http://schemas.openxmlformats.org/officeDocument/2006/bibliography"/>
   </ds:schemaRefs>

</xml_diff>